<commit_message>
all tested and report done
</commit_message>
<xml_diff>
--- a/Parte II/Relatório_SIBD.docx
+++ b/Parte II/Relatório_SIBD.docx
@@ -5195,6 +5195,7 @@
       <w:pPr>
         <w:jc w:val="both"/>
         <w:rPr>
+          <w:b/>
           <w:color w:val="000000" w:themeColor="text1"/>
           <w:sz w:val="18"/>
         </w:rPr>
@@ -5247,6 +5248,7 @@
     </w:p>
     <w:p>
       <w:pPr>
+        <w:ind w:left="2880"/>
         <w:jc w:val="both"/>
         <w:rPr>
           <w:color w:val="000000" w:themeColor="text1"/>
@@ -5258,67 +5260,73 @@
           <w:color w:val="000000" w:themeColor="text1"/>
           <w:sz w:val="18"/>
         </w:rPr>
-        <w:tab/>
-      </w:r>
-      <w:r>
-        <w:rPr>
-          <w:color w:val="000000" w:themeColor="text1"/>
-          <w:sz w:val="18"/>
-        </w:rPr>
-        <w:tab/>
-      </w:r>
-      <w:r>
-        <w:rPr>
-          <w:color w:val="000000" w:themeColor="text1"/>
-          <w:sz w:val="18"/>
-        </w:rPr>
-        <w:tab/>
+        <w:t xml:space="preserve">       </w:t>
+      </w:r>
+      <w:r>
+        <w:rPr>
+          <w:b/>
+          <w:color w:val="000000" w:themeColor="text1"/>
+          <w:sz w:val="18"/>
+        </w:rPr>
+        <w:t>YEAR</w:t>
+      </w:r>
+      <w:r>
+        <w:rPr>
+          <w:color w:val="000000" w:themeColor="text1"/>
+          <w:sz w:val="18"/>
+        </w:rPr>
+        <w:t xml:space="preserve">(s.study_date) = </w:t>
+      </w:r>
+      <w:r>
+        <w:rPr>
+          <w:b/>
+          <w:color w:val="000000" w:themeColor="text1"/>
+          <w:sz w:val="18"/>
+        </w:rPr>
+        <w:t>YEAR</w:t>
+      </w:r>
+      <w:r>
+        <w:rPr>
+          <w:color w:val="000000" w:themeColor="text1"/>
+          <w:sz w:val="18"/>
+        </w:rPr>
+        <w:t>(</w:t>
+      </w:r>
+      <w:r>
+        <w:rPr>
+          <w:b/>
+          <w:color w:val="000000" w:themeColor="text1"/>
+          <w:sz w:val="18"/>
+        </w:rPr>
+        <w:t>CURRENT_DATE()</w:t>
+      </w:r>
+      <w:r>
+        <w:rPr>
+          <w:color w:val="000000" w:themeColor="text1"/>
+          <w:sz w:val="18"/>
+        </w:rPr>
+        <w:t xml:space="preserve">) </w:t>
+      </w:r>
+      <w:r>
+        <w:rPr>
+          <w:color w:val="000000" w:themeColor="text1"/>
+          <w:sz w:val="18"/>
+        </w:rPr>
+        <w:t>–</w:t>
+      </w:r>
+      <w:r>
+        <w:rPr>
+          <w:color w:val="000000" w:themeColor="text1"/>
+          <w:sz w:val="18"/>
+        </w:rPr>
+        <w:t xml:space="preserve"> 1</w:t>
+      </w:r>
+      <w:r>
+        <w:rPr>
+          <w:color w:val="000000" w:themeColor="text1"/>
+          <w:sz w:val="18"/>
+        </w:rPr>
         <w:t xml:space="preserve"> </w:t>
-      </w:r>
-      <w:r>
-        <w:rPr>
-          <w:color w:val="000000" w:themeColor="text1"/>
-          <w:sz w:val="18"/>
-        </w:rPr>
-        <w:tab/>
-      </w:r>
-      <w:r>
-        <w:rPr>
-          <w:b/>
-          <w:color w:val="000000" w:themeColor="text1"/>
-          <w:sz w:val="18"/>
-        </w:rPr>
-        <w:t xml:space="preserve">       </w:t>
-      </w:r>
-      <w:r>
-        <w:rPr>
-          <w:b/>
-          <w:color w:val="000000" w:themeColor="text1"/>
-          <w:sz w:val="18"/>
-        </w:rPr>
-        <w:t>TIMESTAMPDIFF(</w:t>
-      </w:r>
-      <w:r>
-        <w:rPr>
-          <w:color w:val="000000" w:themeColor="text1"/>
-          <w:sz w:val="18"/>
-        </w:rPr>
-        <w:t xml:space="preserve">year, s.study_date, </w:t>
-      </w:r>
-      <w:r>
-        <w:rPr>
-          <w:b/>
-          <w:color w:val="000000" w:themeColor="text1"/>
-          <w:sz w:val="18"/>
-        </w:rPr>
-        <w:t>CURRENT_TIMESTAMP())</w:t>
-      </w:r>
-      <w:r>
-        <w:rPr>
-          <w:color w:val="000000" w:themeColor="text1"/>
-          <w:sz w:val="18"/>
-        </w:rPr>
-        <w:t xml:space="preserve"> = 1 </w:t>
       </w:r>
       <w:r>
         <w:rPr>
@@ -6512,6 +6520,7 @@
     <w:p>
       <w:pPr>
         <w:rPr>
+          <w:b/>
           <w:sz w:val="16"/>
           <w:szCs w:val="19"/>
         </w:rPr>
@@ -6553,7 +6562,15 @@
           <w:sz w:val="16"/>
           <w:szCs w:val="19"/>
         </w:rPr>
-        <w:t>and</w:t>
+        <w:t>an</w:t>
+      </w:r>
+      <w:r>
+        <w:rPr>
+          <w:b/>
+          <w:sz w:val="16"/>
+          <w:szCs w:val="19"/>
+        </w:rPr>
+        <w:t>d</w:t>
       </w:r>
     </w:p>
     <w:p>
@@ -6584,7 +6601,28 @@
           <w:sz w:val="16"/>
           <w:szCs w:val="19"/>
         </w:rPr>
-        <w:t xml:space="preserve">(second, new.start_date, start_date) &gt;= 0 </w:t>
+        <w:t xml:space="preserve">(second, </w:t>
+      </w:r>
+      <w:r>
+        <w:rPr>
+          <w:sz w:val="16"/>
+          <w:szCs w:val="19"/>
+        </w:rPr>
+        <w:t xml:space="preserve">start_date, </w:t>
+      </w:r>
+      <w:r>
+        <w:rPr>
+          <w:sz w:val="16"/>
+          <w:szCs w:val="19"/>
+        </w:rPr>
+        <w:t>new.end_date</w:t>
+      </w:r>
+      <w:r>
+        <w:rPr>
+          <w:sz w:val="16"/>
+          <w:szCs w:val="19"/>
+        </w:rPr>
+        <w:t xml:space="preserve">) &gt;= 0 </w:t>
       </w:r>
       <w:r>
         <w:rPr>
@@ -6668,7 +6706,482 @@
           <w:sz w:val="16"/>
           <w:szCs w:val="19"/>
         </w:rPr>
-        <w:t xml:space="preserve"> TIMESTAMPDIFF(second, end_date, new.end_date) &gt;= 0) </w:t>
+        <w:t xml:space="preserve"> TIMESTAMPDIFF(second, new.start</w:t>
+      </w:r>
+      <w:r>
+        <w:rPr>
+          <w:sz w:val="16"/>
+          <w:szCs w:val="19"/>
+        </w:rPr>
+        <w:t xml:space="preserve">_date, </w:t>
+      </w:r>
+      <w:r>
+        <w:rPr>
+          <w:sz w:val="16"/>
+          <w:szCs w:val="19"/>
+        </w:rPr>
+        <w:t xml:space="preserve">end_date) &gt;= 0) </w:t>
+      </w:r>
+      <w:r>
+        <w:rPr>
+          <w:b/>
+          <w:sz w:val="16"/>
+          <w:szCs w:val="19"/>
+        </w:rPr>
+        <w:t>or</w:t>
+      </w:r>
+    </w:p>
+    <w:p>
+      <w:pPr>
+        <w:ind w:left="720"/>
+        <w:rPr>
+          <w:sz w:val="16"/>
+          <w:szCs w:val="19"/>
+        </w:rPr>
+      </w:pPr>
+      <w:r>
+        <w:rPr>
+          <w:sz w:val="16"/>
+          <w:szCs w:val="19"/>
+        </w:rPr>
+        <w:t>(</w:t>
+      </w:r>
+      <w:r>
+        <w:rPr>
+          <w:b/>
+          <w:sz w:val="16"/>
+          <w:szCs w:val="19"/>
+        </w:rPr>
+        <w:t>TIMESTAMPDIFF</w:t>
+      </w:r>
+      <w:r>
+        <w:rPr>
+          <w:sz w:val="16"/>
+          <w:szCs w:val="19"/>
+        </w:rPr>
+        <w:t xml:space="preserve">(second, new.start_date, start_date) &gt;= 0 </w:t>
+      </w:r>
+      <w:r>
+        <w:rPr>
+          <w:b/>
+          <w:sz w:val="16"/>
+          <w:szCs w:val="19"/>
+        </w:rPr>
+        <w:t>and TIMESTAMPDIFF</w:t>
+      </w:r>
+      <w:r>
+        <w:rPr>
+          <w:sz w:val="16"/>
+          <w:szCs w:val="19"/>
+        </w:rPr>
+        <w:t xml:space="preserve">(second, end_date, new.end_date) &gt;= 0))) </w:t>
+      </w:r>
+      <w:r>
+        <w:rPr>
+          <w:b/>
+          <w:sz w:val="16"/>
+          <w:szCs w:val="19"/>
+        </w:rPr>
+        <w:t>then</w:t>
+      </w:r>
+    </w:p>
+    <w:p>
+      <w:pPr>
+        <w:rPr>
+          <w:sz w:val="16"/>
+          <w:szCs w:val="19"/>
+        </w:rPr>
+      </w:pPr>
+      <w:r>
+        <w:rPr>
+          <w:sz w:val="16"/>
+          <w:szCs w:val="19"/>
+        </w:rPr>
+        <w:tab/>
+      </w:r>
+      <w:r>
+        <w:rPr>
+          <w:sz w:val="16"/>
+          <w:szCs w:val="19"/>
+        </w:rPr>
+        <w:tab/>
+      </w:r>
+    </w:p>
+    <w:p>
+      <w:pPr>
+        <w:ind w:left="720" w:firstLine="720"/>
+        <w:rPr>
+          <w:sz w:val="16"/>
+          <w:szCs w:val="19"/>
+        </w:rPr>
+      </w:pPr>
+      <w:r>
+        <w:rPr>
+          <w:b/>
+          <w:sz w:val="16"/>
+          <w:szCs w:val="19"/>
+        </w:rPr>
+        <w:t>signal sqlstate '45000' set message_text</w:t>
+      </w:r>
+      <w:r>
+        <w:rPr>
+          <w:sz w:val="16"/>
+          <w:szCs w:val="19"/>
+        </w:rPr>
+        <w:t xml:space="preserve"> = 'Overlapping Periods';</w:t>
+      </w:r>
+    </w:p>
+    <w:p>
+      <w:pPr>
+        <w:rPr>
+          <w:b/>
+          <w:sz w:val="16"/>
+          <w:szCs w:val="19"/>
+        </w:rPr>
+      </w:pPr>
+      <w:r>
+        <w:rPr>
+          <w:sz w:val="16"/>
+          <w:szCs w:val="19"/>
+        </w:rPr>
+        <w:tab/>
+      </w:r>
+      <w:r>
+        <w:rPr>
+          <w:b/>
+          <w:sz w:val="16"/>
+          <w:szCs w:val="19"/>
+        </w:rPr>
+        <w:t>end if;</w:t>
+      </w:r>
+    </w:p>
+    <w:p>
+      <w:pPr>
+        <w:rPr>
+          <w:b/>
+          <w:sz w:val="16"/>
+          <w:szCs w:val="19"/>
+        </w:rPr>
+      </w:pPr>
+      <w:r>
+        <w:rPr>
+          <w:b/>
+          <w:sz w:val="16"/>
+          <w:szCs w:val="19"/>
+        </w:rPr>
+        <w:t>end$$</w:t>
+      </w:r>
+    </w:p>
+    <w:p>
+      <w:pPr>
+        <w:rPr>
+          <w:b/>
+          <w:sz w:val="16"/>
+          <w:szCs w:val="19"/>
+        </w:rPr>
+      </w:pPr>
+      <w:r>
+        <w:rPr>
+          <w:b/>
+          <w:sz w:val="16"/>
+          <w:szCs w:val="19"/>
+        </w:rPr>
+        <w:t>delimiter</w:t>
+      </w:r>
+      <w:r>
+        <w:rPr>
+          <w:b/>
+          <w:sz w:val="16"/>
+          <w:szCs w:val="19"/>
+        </w:rPr>
+        <w:t xml:space="preserve"> </w:t>
+      </w:r>
+      <w:r>
+        <w:rPr>
+          <w:b/>
+          <w:sz w:val="16"/>
+          <w:szCs w:val="19"/>
+        </w:rPr>
+        <w:t>;</w:t>
+      </w:r>
+    </w:p>
+    <w:p>
+      <w:pPr>
+        <w:rPr>
+          <w:sz w:val="20"/>
+          <w:szCs w:val="19"/>
+        </w:rPr>
+      </w:pPr>
+    </w:p>
+    <w:p>
+      <w:pPr>
+        <w:rPr>
+          <w:b/>
+          <w:sz w:val="16"/>
+          <w:szCs w:val="19"/>
+        </w:rPr>
+      </w:pPr>
+      <w:r>
+        <w:rPr>
+          <w:b/>
+          <w:sz w:val="16"/>
+          <w:szCs w:val="19"/>
+        </w:rPr>
+        <w:t>delimiter</w:t>
+      </w:r>
+      <w:r>
+        <w:rPr>
+          <w:b/>
+          <w:sz w:val="16"/>
+          <w:szCs w:val="19"/>
+        </w:rPr>
+        <w:t xml:space="preserve"> </w:t>
+      </w:r>
+      <w:r>
+        <w:rPr>
+          <w:b/>
+          <w:sz w:val="16"/>
+          <w:szCs w:val="19"/>
+        </w:rPr>
+        <w:t>$$</w:t>
+      </w:r>
+    </w:p>
+    <w:p>
+      <w:pPr>
+        <w:rPr>
+          <w:sz w:val="16"/>
+          <w:szCs w:val="19"/>
+        </w:rPr>
+      </w:pPr>
+      <w:r>
+        <w:rPr>
+          <w:b/>
+          <w:sz w:val="16"/>
+          <w:szCs w:val="19"/>
+        </w:rPr>
+        <w:t>create trigger</w:t>
+      </w:r>
+      <w:r>
+        <w:rPr>
+          <w:sz w:val="16"/>
+          <w:szCs w:val="19"/>
+        </w:rPr>
+        <w:t xml:space="preserve"> prevent</w:t>
+      </w:r>
+      <w:r>
+        <w:rPr>
+          <w:sz w:val="16"/>
+          <w:szCs w:val="19"/>
+        </w:rPr>
+        <w:t>_device_association</w:t>
+      </w:r>
+      <w:r>
+        <w:rPr>
+          <w:sz w:val="16"/>
+          <w:szCs w:val="19"/>
+        </w:rPr>
+        <w:t>_update</w:t>
+      </w:r>
+      <w:r>
+        <w:rPr>
+          <w:sz w:val="16"/>
+          <w:szCs w:val="19"/>
+        </w:rPr>
+        <w:t xml:space="preserve"> </w:t>
+      </w:r>
+      <w:r>
+        <w:rPr>
+          <w:b/>
+          <w:sz w:val="16"/>
+          <w:szCs w:val="19"/>
+        </w:rPr>
+        <w:t>before insert on</w:t>
+      </w:r>
+      <w:r>
+        <w:rPr>
+          <w:sz w:val="16"/>
+          <w:szCs w:val="19"/>
+        </w:rPr>
+        <w:t xml:space="preserve"> Wears</w:t>
+      </w:r>
+    </w:p>
+    <w:p>
+      <w:pPr>
+        <w:rPr>
+          <w:b/>
+          <w:sz w:val="16"/>
+          <w:szCs w:val="19"/>
+        </w:rPr>
+      </w:pPr>
+      <w:r>
+        <w:rPr>
+          <w:b/>
+          <w:sz w:val="16"/>
+          <w:szCs w:val="19"/>
+        </w:rPr>
+        <w:t>for each row</w:t>
+      </w:r>
+    </w:p>
+    <w:p>
+      <w:pPr>
+        <w:rPr>
+          <w:b/>
+          <w:sz w:val="16"/>
+          <w:szCs w:val="19"/>
+        </w:rPr>
+      </w:pPr>
+      <w:r>
+        <w:rPr>
+          <w:b/>
+          <w:sz w:val="16"/>
+          <w:szCs w:val="19"/>
+        </w:rPr>
+        <w:t>begin</w:t>
+      </w:r>
+    </w:p>
+    <w:p>
+      <w:pPr>
+        <w:rPr>
+          <w:b/>
+          <w:sz w:val="16"/>
+          <w:szCs w:val="19"/>
+        </w:rPr>
+      </w:pPr>
+      <w:r>
+        <w:rPr>
+          <w:b/>
+          <w:sz w:val="16"/>
+          <w:szCs w:val="19"/>
+        </w:rPr>
+        <w:tab/>
+      </w:r>
+      <w:r>
+        <w:rPr>
+          <w:b/>
+          <w:sz w:val="16"/>
+          <w:szCs w:val="19"/>
+        </w:rPr>
+        <w:t>if</w:t>
+      </w:r>
+      <w:r>
+        <w:rPr>
+          <w:sz w:val="16"/>
+          <w:szCs w:val="19"/>
+        </w:rPr>
+        <w:t xml:space="preserve">(serialnum = new.serialnum </w:t>
+      </w:r>
+      <w:r>
+        <w:rPr>
+          <w:b/>
+          <w:sz w:val="16"/>
+          <w:szCs w:val="19"/>
+        </w:rPr>
+        <w:t>and</w:t>
+      </w:r>
+      <w:r>
+        <w:rPr>
+          <w:sz w:val="16"/>
+          <w:szCs w:val="19"/>
+        </w:rPr>
+        <w:t xml:space="preserve"> manufacturer = new.manufacturer </w:t>
+      </w:r>
+      <w:r>
+        <w:rPr>
+          <w:b/>
+          <w:sz w:val="16"/>
+          <w:szCs w:val="19"/>
+        </w:rPr>
+        <w:t>an</w:t>
+      </w:r>
+      <w:r>
+        <w:rPr>
+          <w:b/>
+          <w:sz w:val="16"/>
+          <w:szCs w:val="19"/>
+        </w:rPr>
+        <w:t>d</w:t>
+      </w:r>
+    </w:p>
+    <w:p>
+      <w:pPr>
+        <w:rPr>
+          <w:sz w:val="16"/>
+          <w:szCs w:val="19"/>
+        </w:rPr>
+      </w:pPr>
+      <w:r>
+        <w:rPr>
+          <w:sz w:val="16"/>
+          <w:szCs w:val="19"/>
+        </w:rPr>
+        <w:tab/>
+        <w:t>((</w:t>
+      </w:r>
+      <w:r>
+        <w:rPr>
+          <w:b/>
+          <w:sz w:val="16"/>
+          <w:szCs w:val="19"/>
+        </w:rPr>
+        <w:t>TIMESTAMPDIFF</w:t>
+      </w:r>
+      <w:r>
+        <w:rPr>
+          <w:sz w:val="16"/>
+          <w:szCs w:val="19"/>
+        </w:rPr>
+        <w:t xml:space="preserve">(second, </w:t>
+      </w:r>
+      <w:r>
+        <w:rPr>
+          <w:sz w:val="16"/>
+          <w:szCs w:val="19"/>
+        </w:rPr>
+        <w:t xml:space="preserve">start_date, </w:t>
+      </w:r>
+      <w:r>
+        <w:rPr>
+          <w:sz w:val="16"/>
+          <w:szCs w:val="19"/>
+        </w:rPr>
+        <w:t>new.end_date</w:t>
+      </w:r>
+      <w:r>
+        <w:rPr>
+          <w:sz w:val="16"/>
+          <w:szCs w:val="19"/>
+        </w:rPr>
+        <w:t xml:space="preserve">) &gt;= 0 </w:t>
+      </w:r>
+      <w:r>
+        <w:rPr>
+          <w:b/>
+          <w:sz w:val="16"/>
+          <w:szCs w:val="19"/>
+        </w:rPr>
+        <w:t>and</w:t>
+      </w:r>
+      <w:r>
+        <w:rPr>
+          <w:sz w:val="16"/>
+          <w:szCs w:val="19"/>
+        </w:rPr>
+        <w:t xml:space="preserve"> </w:t>
+      </w:r>
+      <w:r>
+        <w:rPr>
+          <w:b/>
+          <w:sz w:val="16"/>
+          <w:szCs w:val="19"/>
+        </w:rPr>
+        <w:t>TIMESTAMPDIFF</w:t>
+      </w:r>
+      <w:r>
+        <w:rPr>
+          <w:sz w:val="16"/>
+          <w:szCs w:val="19"/>
+        </w:rPr>
+        <w:t xml:space="preserve">(second, new.end_date, end_date) &gt;= 0) </w:t>
       </w:r>
       <w:r>
         <w:rPr>
@@ -6722,6 +7235,178 @@
           <w:sz w:val="16"/>
           <w:szCs w:val="19"/>
         </w:rPr>
+        <w:t xml:space="preserve"> TIMESTAMPDIFF(second, new.start_date, </w:t>
+      </w:r>
+      <w:r>
+        <w:rPr>
+          <w:sz w:val="16"/>
+          <w:szCs w:val="19"/>
+        </w:rPr>
+        <w:t xml:space="preserve">end_date) &gt;= 0) </w:t>
+      </w:r>
+      <w:r>
+        <w:rPr>
+          <w:b/>
+          <w:sz w:val="16"/>
+          <w:szCs w:val="19"/>
+        </w:rPr>
+        <w:t>or</w:t>
+      </w:r>
+    </w:p>
+    <w:p>
+      <w:pPr>
+        <w:ind w:left="720"/>
+        <w:rPr>
+          <w:sz w:val="16"/>
+          <w:szCs w:val="19"/>
+        </w:rPr>
+      </w:pPr>
+      <w:r>
+        <w:rPr>
+          <w:sz w:val="16"/>
+          <w:szCs w:val="19"/>
+        </w:rPr>
+        <w:t>(</w:t>
+      </w:r>
+      <w:r>
+        <w:rPr>
+          <w:b/>
+          <w:sz w:val="16"/>
+          <w:szCs w:val="19"/>
+        </w:rPr>
+        <w:t>TIMESTAMPDIFF</w:t>
+      </w:r>
+      <w:r>
+        <w:rPr>
+          <w:sz w:val="16"/>
+          <w:szCs w:val="19"/>
+        </w:rPr>
+        <w:t xml:space="preserve">(second, new.start_date, start_date) &gt;= 0 </w:t>
+      </w:r>
+      <w:r>
+        <w:rPr>
+          <w:b/>
+          <w:sz w:val="16"/>
+          <w:szCs w:val="19"/>
+        </w:rPr>
+        <w:t>and TIMESTAMPDIFF</w:t>
+      </w:r>
+      <w:r>
+        <w:rPr>
+          <w:sz w:val="16"/>
+          <w:szCs w:val="19"/>
+        </w:rPr>
+        <w:t xml:space="preserve">(second, end_date, new.end_date) &gt;= 0))) </w:t>
+      </w:r>
+      <w:r>
+        <w:rPr>
+          <w:b/>
+          <w:sz w:val="16"/>
+          <w:szCs w:val="19"/>
+        </w:rPr>
+        <w:t>then</w:t>
+      </w:r>
+    </w:p>
+    <w:p>
+      <w:pPr>
+        <w:rPr>
+          <w:sz w:val="16"/>
+          <w:szCs w:val="19"/>
+        </w:rPr>
+      </w:pPr>
+      <w:r>
+        <w:rPr>
+          <w:sz w:val="16"/>
+          <w:szCs w:val="19"/>
+        </w:rPr>
+        <w:tab/>
+      </w:r>
+      <w:r>
+        <w:rPr>
+          <w:sz w:val="16"/>
+          <w:szCs w:val="19"/>
+        </w:rPr>
+        <w:tab/>
+      </w:r>
+      <w:r>
+        <w:rPr>
+          <w:b/>
+          <w:sz w:val="16"/>
+          <w:szCs w:val="19"/>
+        </w:rPr>
+        <w:t>signal sqlstate '45000' set message_text</w:t>
+      </w:r>
+      <w:r>
+        <w:rPr>
+          <w:sz w:val="16"/>
+          <w:szCs w:val="19"/>
+        </w:rPr>
+        <w:t xml:space="preserve"> = 'Overlapping Periods';</w:t>
+      </w:r>
+    </w:p>
+    <w:p>
+      <w:pPr>
+        <w:rPr>
+          <w:b/>
+          <w:sz w:val="16"/>
+          <w:szCs w:val="19"/>
+        </w:rPr>
+      </w:pPr>
+      <w:r>
+        <w:rPr>
+          <w:sz w:val="16"/>
+          <w:szCs w:val="19"/>
+        </w:rPr>
+        <w:tab/>
+      </w:r>
+      <w:r>
+        <w:rPr>
+          <w:b/>
+          <w:sz w:val="16"/>
+          <w:szCs w:val="19"/>
+        </w:rPr>
+        <w:t>end if;</w:t>
+      </w:r>
+    </w:p>
+    <w:p>
+      <w:pPr>
+        <w:rPr>
+          <w:b/>
+          <w:sz w:val="16"/>
+          <w:szCs w:val="19"/>
+        </w:rPr>
+      </w:pPr>
+      <w:r>
+        <w:rPr>
+          <w:b/>
+          <w:sz w:val="16"/>
+          <w:szCs w:val="19"/>
+        </w:rPr>
+        <w:t>end$$</w:t>
+      </w:r>
+    </w:p>
+    <w:p>
+      <w:pPr>
+        <w:rPr>
+          <w:b/>
+          <w:sz w:val="16"/>
+          <w:szCs w:val="19"/>
+        </w:rPr>
+      </w:pPr>
+      <w:r>
+        <w:rPr>
+          <w:b/>
+          <w:sz w:val="16"/>
+          <w:szCs w:val="19"/>
+        </w:rPr>
+        <w:t>delimiter</w:t>
+      </w:r>
+      <w:r>
+        <w:rPr>
+          <w:b/>
+          <w:sz w:val="16"/>
+          <w:szCs w:val="19"/>
+        </w:rPr>
         <w:t xml:space="preserve"> </w:t>
       </w:r>
       <w:r>
@@ -6730,186 +7415,6 @@
           <w:sz w:val="16"/>
           <w:szCs w:val="19"/>
         </w:rPr>
-        <w:t>TIMESTAMPDIFF</w:t>
-      </w:r>
-      <w:r>
-        <w:rPr>
-          <w:sz w:val="16"/>
-          <w:szCs w:val="19"/>
-        </w:rPr>
-        <w:t xml:space="preserve">(second, new.end_date, end_date) &gt;= 0) </w:t>
-      </w:r>
-      <w:r>
-        <w:rPr>
-          <w:b/>
-          <w:sz w:val="16"/>
-          <w:szCs w:val="19"/>
-        </w:rPr>
-        <w:t>or</w:t>
-      </w:r>
-    </w:p>
-    <w:p>
-      <w:pPr>
-        <w:ind w:left="720"/>
-        <w:rPr>
-          <w:sz w:val="16"/>
-          <w:szCs w:val="19"/>
-        </w:rPr>
-      </w:pPr>
-      <w:r>
-        <w:rPr>
-          <w:sz w:val="16"/>
-          <w:szCs w:val="19"/>
-        </w:rPr>
-        <w:t>(</w:t>
-      </w:r>
-      <w:r>
-        <w:rPr>
-          <w:b/>
-          <w:sz w:val="16"/>
-          <w:szCs w:val="19"/>
-        </w:rPr>
-        <w:t>TIMESTAMPDIFF</w:t>
-      </w:r>
-      <w:r>
-        <w:rPr>
-          <w:sz w:val="16"/>
-          <w:szCs w:val="19"/>
-        </w:rPr>
-        <w:t xml:space="preserve">(second, new.start_date, start_date) &gt;= 0 </w:t>
-      </w:r>
-      <w:r>
-        <w:rPr>
-          <w:b/>
-          <w:sz w:val="16"/>
-          <w:szCs w:val="19"/>
-        </w:rPr>
-        <w:t>and TIMESTAMPDIFF</w:t>
-      </w:r>
-      <w:r>
-        <w:rPr>
-          <w:sz w:val="16"/>
-          <w:szCs w:val="19"/>
-        </w:rPr>
-        <w:t xml:space="preserve">(second, end_date, new.end_date) &gt;= 0))) </w:t>
-      </w:r>
-      <w:r>
-        <w:rPr>
-          <w:b/>
-          <w:sz w:val="16"/>
-          <w:szCs w:val="19"/>
-        </w:rPr>
-        <w:t>then</w:t>
-      </w:r>
-    </w:p>
-    <w:p>
-      <w:pPr>
-        <w:rPr>
-          <w:sz w:val="16"/>
-          <w:szCs w:val="19"/>
-        </w:rPr>
-      </w:pPr>
-      <w:r>
-        <w:rPr>
-          <w:sz w:val="16"/>
-          <w:szCs w:val="19"/>
-        </w:rPr>
-        <w:tab/>
-      </w:r>
-      <w:r>
-        <w:rPr>
-          <w:sz w:val="16"/>
-          <w:szCs w:val="19"/>
-        </w:rPr>
-        <w:tab/>
-      </w:r>
-      <w:r>
-        <w:rPr>
-          <w:b/>
-          <w:sz w:val="16"/>
-          <w:szCs w:val="19"/>
-        </w:rPr>
-        <w:t>signal sqlstate '45000' set message_text</w:t>
-      </w:r>
-      <w:r>
-        <w:rPr>
-          <w:sz w:val="16"/>
-          <w:szCs w:val="19"/>
-        </w:rPr>
-        <w:t xml:space="preserve"> = 'Overlapping Periods';</w:t>
-      </w:r>
-    </w:p>
-    <w:p>
-      <w:pPr>
-        <w:rPr>
-          <w:b/>
-          <w:sz w:val="16"/>
-          <w:szCs w:val="19"/>
-        </w:rPr>
-      </w:pPr>
-      <w:r>
-        <w:rPr>
-          <w:sz w:val="16"/>
-          <w:szCs w:val="19"/>
-        </w:rPr>
-        <w:tab/>
-      </w:r>
-      <w:r>
-        <w:rPr>
-          <w:b/>
-          <w:sz w:val="16"/>
-          <w:szCs w:val="19"/>
-        </w:rPr>
-        <w:t>end if;</w:t>
-      </w:r>
-    </w:p>
-    <w:p>
-      <w:pPr>
-        <w:rPr>
-          <w:b/>
-          <w:sz w:val="16"/>
-          <w:szCs w:val="19"/>
-        </w:rPr>
-      </w:pPr>
-      <w:r>
-        <w:rPr>
-          <w:b/>
-          <w:sz w:val="16"/>
-          <w:szCs w:val="19"/>
-        </w:rPr>
-        <w:t>end$$</w:t>
-      </w:r>
-    </w:p>
-    <w:p>
-      <w:pPr>
-        <w:rPr>
-          <w:b/>
-          <w:sz w:val="16"/>
-          <w:szCs w:val="19"/>
-        </w:rPr>
-      </w:pPr>
-      <w:r>
-        <w:rPr>
-          <w:b/>
-          <w:sz w:val="16"/>
-          <w:szCs w:val="19"/>
-        </w:rPr>
-        <w:t>delimiter</w:t>
-      </w:r>
-      <w:r>
-        <w:rPr>
-          <w:b/>
-          <w:sz w:val="16"/>
-          <w:szCs w:val="19"/>
-        </w:rPr>
-        <w:t xml:space="preserve"> </w:t>
-      </w:r>
-      <w:r>
-        <w:rPr>
-          <w:b/>
-          <w:sz w:val="16"/>
-          <w:szCs w:val="19"/>
-        </w:rPr>
         <w:t>;</w:t>
       </w:r>
     </w:p>
@@ -6924,532 +7429,18 @@
     <w:p>
       <w:pPr>
         <w:rPr>
-          <w:b/>
-          <w:sz w:val="16"/>
-          <w:szCs w:val="19"/>
-        </w:rPr>
-      </w:pPr>
-      <w:r>
-        <w:rPr>
-          <w:b/>
-          <w:sz w:val="16"/>
-          <w:szCs w:val="19"/>
-        </w:rPr>
-        <w:t>delimiter</w:t>
-      </w:r>
-      <w:r>
-        <w:rPr>
-          <w:b/>
-          <w:sz w:val="16"/>
-          <w:szCs w:val="19"/>
-        </w:rPr>
-        <w:t xml:space="preserve"> </w:t>
-      </w:r>
-      <w:r>
-        <w:rPr>
-          <w:b/>
-          <w:sz w:val="16"/>
-          <w:szCs w:val="19"/>
-        </w:rPr>
-        <w:t>$$</w:t>
-      </w:r>
-    </w:p>
-    <w:p>
-      <w:pPr>
-        <w:rPr>
-          <w:sz w:val="16"/>
-          <w:szCs w:val="19"/>
-        </w:rPr>
-      </w:pPr>
-      <w:r>
-        <w:rPr>
-          <w:b/>
-          <w:sz w:val="16"/>
-          <w:szCs w:val="19"/>
-        </w:rPr>
-        <w:t>create trigger</w:t>
-      </w:r>
-      <w:r>
-        <w:rPr>
-          <w:sz w:val="16"/>
-          <w:szCs w:val="19"/>
-        </w:rPr>
-        <w:t xml:space="preserve"> prevent</w:t>
-      </w:r>
-      <w:r>
-        <w:rPr>
-          <w:sz w:val="16"/>
-          <w:szCs w:val="19"/>
-        </w:rPr>
-        <w:t>_device_association</w:t>
-      </w:r>
-      <w:r>
-        <w:rPr>
-          <w:sz w:val="16"/>
-          <w:szCs w:val="19"/>
-        </w:rPr>
-        <w:t>_update</w:t>
-      </w:r>
-      <w:r>
-        <w:rPr>
-          <w:sz w:val="16"/>
-          <w:szCs w:val="19"/>
-        </w:rPr>
-        <w:t xml:space="preserve"> </w:t>
-      </w:r>
-      <w:r>
-        <w:rPr>
-          <w:b/>
-          <w:sz w:val="16"/>
-          <w:szCs w:val="19"/>
-        </w:rPr>
-        <w:t>before insert on</w:t>
-      </w:r>
-      <w:r>
-        <w:rPr>
-          <w:sz w:val="16"/>
-          <w:szCs w:val="19"/>
-        </w:rPr>
-        <w:t xml:space="preserve"> Wears</w:t>
-      </w:r>
-    </w:p>
-    <w:p>
-      <w:pPr>
-        <w:rPr>
-          <w:b/>
-          <w:sz w:val="16"/>
-          <w:szCs w:val="19"/>
-        </w:rPr>
-      </w:pPr>
-      <w:r>
-        <w:rPr>
-          <w:b/>
-          <w:sz w:val="16"/>
-          <w:szCs w:val="19"/>
-        </w:rPr>
-        <w:t>for each row</w:t>
-      </w:r>
-    </w:p>
-    <w:p>
-      <w:pPr>
-        <w:rPr>
-          <w:b/>
-          <w:sz w:val="16"/>
-          <w:szCs w:val="19"/>
-        </w:rPr>
-      </w:pPr>
-      <w:r>
-        <w:rPr>
-          <w:b/>
-          <w:sz w:val="16"/>
-          <w:szCs w:val="19"/>
-        </w:rPr>
-        <w:t>begin</w:t>
-      </w:r>
-    </w:p>
-    <w:p>
-      <w:pPr>
-        <w:rPr>
-          <w:sz w:val="16"/>
-          <w:szCs w:val="19"/>
-        </w:rPr>
-      </w:pPr>
-      <w:r>
-        <w:rPr>
-          <w:b/>
-          <w:sz w:val="16"/>
-          <w:szCs w:val="19"/>
-        </w:rPr>
-        <w:tab/>
-        <w:t>if</w:t>
-      </w:r>
-      <w:r>
-        <w:rPr>
-          <w:sz w:val="16"/>
-          <w:szCs w:val="19"/>
-        </w:rPr>
-        <w:t xml:space="preserve">(serialnum = new.serialnum </w:t>
-      </w:r>
-      <w:r>
-        <w:rPr>
-          <w:b/>
-          <w:sz w:val="16"/>
-          <w:szCs w:val="19"/>
-        </w:rPr>
-        <w:t>and</w:t>
-      </w:r>
-      <w:r>
-        <w:rPr>
-          <w:sz w:val="16"/>
-          <w:szCs w:val="19"/>
-        </w:rPr>
-        <w:t xml:space="preserve"> manufacturer = new.manufacturer </w:t>
-      </w:r>
-      <w:r>
-        <w:rPr>
-          <w:b/>
-          <w:sz w:val="16"/>
-          <w:szCs w:val="19"/>
-        </w:rPr>
-        <w:t>and</w:t>
-      </w:r>
-    </w:p>
-    <w:p>
-      <w:pPr>
-        <w:rPr>
-          <w:sz w:val="16"/>
-          <w:szCs w:val="19"/>
-        </w:rPr>
-      </w:pPr>
-      <w:r>
-        <w:rPr>
-          <w:sz w:val="16"/>
-          <w:szCs w:val="19"/>
-        </w:rPr>
-        <w:tab/>
-        <w:t>((</w:t>
-      </w:r>
-      <w:r>
-        <w:rPr>
-          <w:b/>
-          <w:sz w:val="16"/>
-          <w:szCs w:val="19"/>
-        </w:rPr>
-        <w:t>TIMESTAMPDIFF</w:t>
-      </w:r>
-      <w:r>
-        <w:rPr>
-          <w:sz w:val="16"/>
-          <w:szCs w:val="19"/>
-        </w:rPr>
-        <w:t xml:space="preserve">(second, new.start_date, start_date) &gt;= 0 </w:t>
-      </w:r>
-      <w:r>
-        <w:rPr>
-          <w:b/>
-          <w:sz w:val="16"/>
-          <w:szCs w:val="19"/>
-        </w:rPr>
-        <w:t>and</w:t>
-      </w:r>
-      <w:r>
-        <w:rPr>
-          <w:sz w:val="16"/>
-          <w:szCs w:val="19"/>
-        </w:rPr>
-        <w:t xml:space="preserve"> </w:t>
-      </w:r>
-      <w:r>
-        <w:rPr>
-          <w:b/>
-          <w:sz w:val="16"/>
-          <w:szCs w:val="19"/>
-        </w:rPr>
-        <w:t>TIMESTAMPDIFF</w:t>
-      </w:r>
-      <w:r>
-        <w:rPr>
-          <w:sz w:val="16"/>
-          <w:szCs w:val="19"/>
-        </w:rPr>
-        <w:t xml:space="preserve">(second, new.end_date, end_date) &gt;= 0) </w:t>
-      </w:r>
-      <w:r>
-        <w:rPr>
-          <w:b/>
-          <w:sz w:val="16"/>
-          <w:szCs w:val="19"/>
-        </w:rPr>
-        <w:t>or</w:t>
-      </w:r>
-    </w:p>
-    <w:p>
-      <w:pPr>
-        <w:rPr>
-          <w:sz w:val="16"/>
-          <w:szCs w:val="19"/>
-        </w:rPr>
-      </w:pPr>
-      <w:r>
-        <w:rPr>
-          <w:sz w:val="16"/>
-          <w:szCs w:val="19"/>
-        </w:rPr>
-        <w:tab/>
-        <w:t>(</w:t>
-      </w:r>
-      <w:r>
-        <w:rPr>
-          <w:b/>
-          <w:sz w:val="16"/>
-          <w:szCs w:val="19"/>
-        </w:rPr>
-        <w:t>TIMESTAMPDIFF</w:t>
-      </w:r>
-      <w:r>
-        <w:rPr>
-          <w:sz w:val="16"/>
-          <w:szCs w:val="19"/>
-        </w:rPr>
-        <w:t xml:space="preserve">(second, start_date, new.start_date) &gt;= 0 </w:t>
-      </w:r>
-      <w:r>
-        <w:rPr>
-          <w:b/>
-          <w:sz w:val="16"/>
-          <w:szCs w:val="19"/>
-        </w:rPr>
-        <w:t>and</w:t>
-      </w:r>
-      <w:r>
-        <w:rPr>
-          <w:sz w:val="16"/>
-          <w:szCs w:val="19"/>
-        </w:rPr>
-        <w:t xml:space="preserve"> TIMESTAMPDIFF(second, end_date, new.end_date) &gt;= 0) </w:t>
-      </w:r>
-      <w:r>
-        <w:rPr>
-          <w:b/>
-          <w:sz w:val="16"/>
-          <w:szCs w:val="19"/>
-        </w:rPr>
-        <w:t>or</w:t>
-      </w:r>
-    </w:p>
-    <w:p>
-      <w:pPr>
-        <w:rPr>
-          <w:sz w:val="16"/>
-          <w:szCs w:val="19"/>
-        </w:rPr>
-      </w:pPr>
-      <w:r>
-        <w:rPr>
-          <w:sz w:val="16"/>
-          <w:szCs w:val="19"/>
-        </w:rPr>
-        <w:tab/>
-        <w:t>(</w:t>
-      </w:r>
-      <w:r>
-        <w:rPr>
-          <w:b/>
-          <w:sz w:val="16"/>
-          <w:szCs w:val="19"/>
-        </w:rPr>
-        <w:t>TIMESTAMPDIFF</w:t>
-      </w:r>
-      <w:r>
-        <w:rPr>
-          <w:sz w:val="16"/>
-          <w:szCs w:val="19"/>
-        </w:rPr>
-        <w:t xml:space="preserve">(second, start_date, new.start_date) &gt;= 0 </w:t>
-      </w:r>
-      <w:r>
-        <w:rPr>
-          <w:b/>
-          <w:sz w:val="16"/>
-          <w:szCs w:val="19"/>
-        </w:rPr>
-        <w:t>and</w:t>
-      </w:r>
-      <w:r>
-        <w:rPr>
-          <w:sz w:val="16"/>
-          <w:szCs w:val="19"/>
-        </w:rPr>
-        <w:t xml:space="preserve"> </w:t>
-      </w:r>
-      <w:r>
-        <w:rPr>
-          <w:b/>
-          <w:sz w:val="16"/>
-          <w:szCs w:val="19"/>
-        </w:rPr>
-        <w:t>TIMESTAMPDIFF</w:t>
-      </w:r>
-      <w:r>
-        <w:rPr>
-          <w:sz w:val="16"/>
-          <w:szCs w:val="19"/>
-        </w:rPr>
-        <w:t xml:space="preserve">(second, new.end_date, end_date) &gt;= 0) </w:t>
-      </w:r>
-      <w:r>
-        <w:rPr>
-          <w:b/>
-          <w:sz w:val="16"/>
-          <w:szCs w:val="19"/>
-        </w:rPr>
-        <w:t>or</w:t>
-      </w:r>
-    </w:p>
-    <w:p>
-      <w:pPr>
-        <w:ind w:left="720"/>
-        <w:rPr>
-          <w:sz w:val="16"/>
-          <w:szCs w:val="19"/>
-        </w:rPr>
-      </w:pPr>
-      <w:r>
-        <w:rPr>
-          <w:sz w:val="16"/>
-          <w:szCs w:val="19"/>
-        </w:rPr>
-        <w:t>(</w:t>
-      </w:r>
-      <w:r>
-        <w:rPr>
-          <w:b/>
-          <w:sz w:val="16"/>
-          <w:szCs w:val="19"/>
-        </w:rPr>
-        <w:t>TIMESTAMPDIFF</w:t>
-      </w:r>
-      <w:r>
-        <w:rPr>
-          <w:sz w:val="16"/>
-          <w:szCs w:val="19"/>
-        </w:rPr>
-        <w:t xml:space="preserve">(second, new.start_date, start_date) &gt;= 0 </w:t>
-      </w:r>
-      <w:r>
-        <w:rPr>
-          <w:b/>
-          <w:sz w:val="16"/>
-          <w:szCs w:val="19"/>
-        </w:rPr>
-        <w:t>and TIMESTAMPDIFF</w:t>
-      </w:r>
-      <w:r>
-        <w:rPr>
-          <w:sz w:val="16"/>
-          <w:szCs w:val="19"/>
-        </w:rPr>
-        <w:t xml:space="preserve">(second, end_date, new.end_date) &gt;= 0))) </w:t>
-      </w:r>
-      <w:r>
-        <w:rPr>
-          <w:b/>
-          <w:sz w:val="16"/>
-          <w:szCs w:val="19"/>
-        </w:rPr>
-        <w:t>then</w:t>
-      </w:r>
-    </w:p>
-    <w:p>
-      <w:pPr>
-        <w:rPr>
-          <w:sz w:val="16"/>
-          <w:szCs w:val="19"/>
-        </w:rPr>
-      </w:pPr>
-      <w:r>
-        <w:rPr>
-          <w:sz w:val="16"/>
-          <w:szCs w:val="19"/>
-        </w:rPr>
-        <w:tab/>
-      </w:r>
-      <w:r>
-        <w:rPr>
-          <w:sz w:val="16"/>
-          <w:szCs w:val="19"/>
-        </w:rPr>
-        <w:tab/>
-      </w:r>
-      <w:r>
-        <w:rPr>
-          <w:b/>
-          <w:sz w:val="16"/>
-          <w:szCs w:val="19"/>
-        </w:rPr>
-        <w:t>signal sqlstate '45000' set message_text</w:t>
-      </w:r>
-      <w:r>
-        <w:rPr>
-          <w:sz w:val="16"/>
-          <w:szCs w:val="19"/>
-        </w:rPr>
-        <w:t xml:space="preserve"> = 'Overlapping Periods';</w:t>
-      </w:r>
-    </w:p>
-    <w:p>
-      <w:pPr>
-        <w:rPr>
-          <w:b/>
-          <w:sz w:val="16"/>
-          <w:szCs w:val="19"/>
-        </w:rPr>
-      </w:pPr>
-      <w:r>
-        <w:rPr>
-          <w:sz w:val="16"/>
-          <w:szCs w:val="19"/>
-        </w:rPr>
-        <w:tab/>
-      </w:r>
-      <w:r>
-        <w:rPr>
-          <w:b/>
-          <w:sz w:val="16"/>
-          <w:szCs w:val="19"/>
-        </w:rPr>
-        <w:t>end if;</w:t>
-      </w:r>
-    </w:p>
-    <w:p>
-      <w:pPr>
-        <w:rPr>
-          <w:b/>
-          <w:sz w:val="16"/>
-          <w:szCs w:val="19"/>
-        </w:rPr>
-      </w:pPr>
-      <w:r>
-        <w:rPr>
-          <w:b/>
-          <w:sz w:val="16"/>
-          <w:szCs w:val="19"/>
-        </w:rPr>
-        <w:t>end$$</w:t>
-      </w:r>
-    </w:p>
-    <w:p>
-      <w:pPr>
-        <w:rPr>
-          <w:b/>
-          <w:sz w:val="16"/>
-          <w:szCs w:val="19"/>
-        </w:rPr>
-      </w:pPr>
-      <w:r>
-        <w:rPr>
-          <w:b/>
-          <w:sz w:val="16"/>
-          <w:szCs w:val="19"/>
-        </w:rPr>
-        <w:t>delimiter</w:t>
-      </w:r>
-      <w:r>
-        <w:rPr>
-          <w:b/>
-          <w:sz w:val="16"/>
-          <w:szCs w:val="19"/>
-        </w:rPr>
-        <w:t xml:space="preserve"> </w:t>
-      </w:r>
-      <w:r>
-        <w:rPr>
-          <w:b/>
-          <w:sz w:val="16"/>
-          <w:szCs w:val="19"/>
-        </w:rPr>
-        <w:t>;</w:t>
-      </w:r>
+          <w:sz w:val="20"/>
+          <w:szCs w:val="19"/>
+        </w:rPr>
+      </w:pPr>
+    </w:p>
+    <w:p>
+      <w:pPr>
+        <w:rPr>
+          <w:sz w:val="20"/>
+          <w:szCs w:val="19"/>
+        </w:rPr>
+      </w:pPr>
     </w:p>
     <w:p>
       <w:pPr>
@@ -7790,91 +7781,60 @@
           <w:sz w:val="18"/>
           <w:szCs w:val="19"/>
         </w:rPr>
+        <w:t xml:space="preserve">           (</w:t>
+      </w:r>
+      <w:r>
+        <w:rPr>
+          <w:sz w:val="18"/>
+          <w:szCs w:val="19"/>
+        </w:rPr>
+        <w:t>(r.x1 &lt; x2_B) and (r.x2 &gt; x1_B) and (r.y1 &lt; y2_B) and (r.y2 &gt; y1_B)</w:t>
+      </w:r>
+      <w:r>
+        <w:rPr>
+          <w:sz w:val="18"/>
+          <w:szCs w:val="19"/>
+        </w:rPr>
+        <w:t>);</w:t>
+      </w:r>
+    </w:p>
+    <w:p>
+      <w:pPr>
+        <w:rPr>
+          <w:b/>
+          <w:sz w:val="18"/>
+          <w:szCs w:val="19"/>
+        </w:rPr>
+      </w:pPr>
+      <w:r>
+        <w:rPr>
+          <w:sz w:val="18"/>
+          <w:szCs w:val="19"/>
+        </w:rPr>
         <w:tab/>
-        <w:t xml:space="preserve">(((x1_B </w:t>
-      </w:r>
-      <w:r>
-        <w:rPr>
-          <w:b/>
-          <w:sz w:val="18"/>
-          <w:szCs w:val="19"/>
-        </w:rPr>
-        <w:t>between</w:t>
-      </w:r>
-      <w:r>
-        <w:rPr>
-          <w:sz w:val="18"/>
-          <w:szCs w:val="19"/>
-        </w:rPr>
-        <w:t xml:space="preserve"> r.x1 </w:t>
-      </w:r>
-      <w:r>
-        <w:rPr>
-          <w:b/>
-          <w:sz w:val="18"/>
-          <w:szCs w:val="19"/>
-        </w:rPr>
-        <w:t>and</w:t>
-      </w:r>
-      <w:r>
-        <w:rPr>
-          <w:sz w:val="18"/>
-          <w:szCs w:val="19"/>
-        </w:rPr>
-        <w:t xml:space="preserve"> r.x2) </w:t>
-      </w:r>
-      <w:r>
-        <w:rPr>
-          <w:b/>
-          <w:sz w:val="18"/>
-          <w:szCs w:val="19"/>
-        </w:rPr>
-        <w:t>or</w:t>
-      </w:r>
-      <w:r>
-        <w:rPr>
-          <w:sz w:val="18"/>
-          <w:szCs w:val="19"/>
-        </w:rPr>
-        <w:t xml:space="preserve"> (x2_B </w:t>
-      </w:r>
-      <w:r>
-        <w:rPr>
-          <w:b/>
-          <w:sz w:val="18"/>
-          <w:szCs w:val="19"/>
-        </w:rPr>
-        <w:t>between</w:t>
-      </w:r>
-      <w:r>
-        <w:rPr>
-          <w:sz w:val="18"/>
-          <w:szCs w:val="19"/>
-        </w:rPr>
-        <w:t xml:space="preserve"> r.x1 </w:t>
-      </w:r>
-      <w:r>
-        <w:rPr>
-          <w:b/>
-          <w:sz w:val="18"/>
-          <w:szCs w:val="19"/>
-        </w:rPr>
-        <w:t>and</w:t>
-      </w:r>
-      <w:r>
-        <w:rPr>
-          <w:sz w:val="18"/>
-          <w:szCs w:val="19"/>
-        </w:rPr>
-        <w:t xml:space="preserve"> r.x2))</w:t>
-      </w:r>
-      <w:r>
-        <w:rPr>
-          <w:b/>
-          <w:sz w:val="18"/>
-          <w:szCs w:val="19"/>
-        </w:rPr>
-        <w:t xml:space="preserve"> and</w:t>
+      </w:r>
+      <w:r>
+        <w:rPr>
+          <w:b/>
+          <w:sz w:val="18"/>
+          <w:szCs w:val="19"/>
+        </w:rPr>
+        <w:t xml:space="preserve">if </w:t>
+      </w:r>
+      <w:r>
+        <w:rPr>
+          <w:sz w:val="18"/>
+          <w:szCs w:val="19"/>
+        </w:rPr>
+        <w:t xml:space="preserve">overlaps &gt; 0 </w:t>
+      </w:r>
+      <w:r>
+        <w:rPr>
+          <w:b/>
+          <w:sz w:val="18"/>
+          <w:szCs w:val="19"/>
+        </w:rPr>
+        <w:t>then</w:t>
       </w:r>
     </w:p>
     <w:p>
@@ -7897,95 +7857,27 @@
           <w:szCs w:val="19"/>
         </w:rPr>
         <w:tab/>
-        <w:t xml:space="preserve">((y1_B </w:t>
-      </w:r>
-      <w:r>
-        <w:rPr>
-          <w:b/>
-          <w:sz w:val="18"/>
-          <w:szCs w:val="19"/>
-        </w:rPr>
-        <w:t>between</w:t>
-      </w:r>
-      <w:r>
-        <w:rPr>
-          <w:sz w:val="18"/>
-          <w:szCs w:val="19"/>
-        </w:rPr>
-        <w:t xml:space="preserve"> r.y1 </w:t>
-      </w:r>
-      <w:r>
-        <w:rPr>
-          <w:b/>
-          <w:sz w:val="18"/>
-          <w:szCs w:val="19"/>
-        </w:rPr>
-        <w:t>and</w:t>
-      </w:r>
-      <w:r>
-        <w:rPr>
-          <w:sz w:val="18"/>
-          <w:szCs w:val="19"/>
-        </w:rPr>
-        <w:t xml:space="preserve"> r.y2) </w:t>
-      </w:r>
-      <w:r>
-        <w:rPr>
-          <w:b/>
-          <w:sz w:val="18"/>
-          <w:szCs w:val="19"/>
-        </w:rPr>
-        <w:t xml:space="preserve">or </w:t>
-      </w:r>
-      <w:r>
-        <w:rPr>
-          <w:sz w:val="18"/>
-          <w:szCs w:val="19"/>
-        </w:rPr>
-        <w:t xml:space="preserve">(y2_B </w:t>
-      </w:r>
-      <w:r>
-        <w:rPr>
-          <w:b/>
-          <w:sz w:val="18"/>
-          <w:szCs w:val="19"/>
-        </w:rPr>
-        <w:t>between</w:t>
-      </w:r>
-      <w:r>
-        <w:rPr>
-          <w:sz w:val="18"/>
-          <w:szCs w:val="19"/>
-        </w:rPr>
-        <w:t xml:space="preserve"> r.y1 </w:t>
-      </w:r>
-      <w:r>
-        <w:rPr>
-          <w:b/>
-          <w:sz w:val="18"/>
-          <w:szCs w:val="19"/>
-        </w:rPr>
-        <w:t>and</w:t>
-      </w:r>
-      <w:r>
-        <w:rPr>
-          <w:sz w:val="18"/>
-          <w:szCs w:val="19"/>
-        </w:rPr>
-        <w:t xml:space="preserve"> r.y2)) </w:t>
-      </w:r>
-      <w:r>
-        <w:rPr>
-          <w:b/>
-          <w:sz w:val="18"/>
-          <w:szCs w:val="19"/>
-        </w:rPr>
-        <w:t>or</w:t>
-      </w:r>
-    </w:p>
-    <w:p>
-      <w:pPr>
-        <w:rPr>
+      </w:r>
+      <w:r>
+        <w:rPr>
+          <w:b/>
+          <w:sz w:val="18"/>
+          <w:szCs w:val="19"/>
+        </w:rPr>
+        <w:t>set</w:t>
+      </w:r>
+      <w:r>
+        <w:rPr>
+          <w:sz w:val="18"/>
+          <w:szCs w:val="19"/>
+        </w:rPr>
+        <w:t xml:space="preserve"> overlaps = 1;</w:t>
+      </w:r>
+    </w:p>
+    <w:p>
+      <w:pPr>
+        <w:rPr>
+          <w:b/>
           <w:sz w:val="18"/>
           <w:szCs w:val="19"/>
         </w:rPr>
@@ -7999,247 +7891,26 @@
       </w:r>
       <w:r>
         <w:rPr>
+          <w:b/>
+          <w:sz w:val="18"/>
+          <w:szCs w:val="19"/>
+        </w:rPr>
+        <w:t>end if;</w:t>
+      </w:r>
+    </w:p>
+    <w:p>
+      <w:pPr>
+        <w:rPr>
+          <w:sz w:val="18"/>
+          <w:szCs w:val="19"/>
+        </w:rPr>
+      </w:pPr>
+      <w:r>
+        <w:rPr>
           <w:sz w:val="18"/>
           <w:szCs w:val="19"/>
         </w:rPr>
         <w:tab/>
-        <w:t xml:space="preserve">((x1_B &gt; r.x1) </w:t>
-      </w:r>
-      <w:r>
-        <w:rPr>
-          <w:b/>
-          <w:sz w:val="18"/>
-          <w:szCs w:val="19"/>
-        </w:rPr>
-        <w:t>and</w:t>
-      </w:r>
-      <w:r>
-        <w:rPr>
-          <w:sz w:val="18"/>
-          <w:szCs w:val="19"/>
-        </w:rPr>
-        <w:t xml:space="preserve"> (x2_B &lt; r.x2) </w:t>
-      </w:r>
-      <w:r>
-        <w:rPr>
-          <w:b/>
-          <w:sz w:val="18"/>
-          <w:szCs w:val="19"/>
-        </w:rPr>
-        <w:t>and</w:t>
-      </w:r>
-      <w:r>
-        <w:rPr>
-          <w:sz w:val="18"/>
-          <w:szCs w:val="19"/>
-        </w:rPr>
-        <w:t xml:space="preserve"> (y1_B &gt; r.y1) </w:t>
-      </w:r>
-      <w:r>
-        <w:rPr>
-          <w:b/>
-          <w:sz w:val="18"/>
-          <w:szCs w:val="19"/>
-        </w:rPr>
-        <w:t>and</w:t>
-      </w:r>
-      <w:r>
-        <w:rPr>
-          <w:sz w:val="18"/>
-          <w:szCs w:val="19"/>
-        </w:rPr>
-        <w:t xml:space="preserve"> (y2_B &lt; r.y2)) </w:t>
-      </w:r>
-      <w:r>
-        <w:rPr>
-          <w:b/>
-          <w:sz w:val="18"/>
-          <w:szCs w:val="19"/>
-        </w:rPr>
-        <w:t>or</w:t>
-      </w:r>
-    </w:p>
-    <w:p>
-      <w:pPr>
-        <w:rPr>
-          <w:sz w:val="18"/>
-          <w:szCs w:val="19"/>
-        </w:rPr>
-      </w:pPr>
-      <w:r>
-        <w:rPr>
-          <w:sz w:val="18"/>
-          <w:szCs w:val="19"/>
-        </w:rPr>
-        <w:tab/>
-      </w:r>
-      <w:r>
-        <w:rPr>
-          <w:sz w:val="18"/>
-          <w:szCs w:val="19"/>
-        </w:rPr>
-        <w:tab/>
-        <w:t xml:space="preserve">((x1_B &lt; r.x1) </w:t>
-      </w:r>
-      <w:r>
-        <w:rPr>
-          <w:b/>
-          <w:sz w:val="18"/>
-          <w:szCs w:val="19"/>
-        </w:rPr>
-        <w:t>and</w:t>
-      </w:r>
-      <w:r>
-        <w:rPr>
-          <w:sz w:val="18"/>
-          <w:szCs w:val="19"/>
-        </w:rPr>
-        <w:t xml:space="preserve"> (x2_B &gt; r.x2) </w:t>
-      </w:r>
-      <w:r>
-        <w:rPr>
-          <w:b/>
-          <w:sz w:val="18"/>
-          <w:szCs w:val="19"/>
-        </w:rPr>
-        <w:t>and</w:t>
-      </w:r>
-      <w:r>
-        <w:rPr>
-          <w:sz w:val="18"/>
-          <w:szCs w:val="19"/>
-        </w:rPr>
-        <w:t xml:space="preserve"> (y1_B &lt; r.y1) </w:t>
-      </w:r>
-      <w:r>
-        <w:rPr>
-          <w:b/>
-          <w:sz w:val="18"/>
-          <w:szCs w:val="19"/>
-        </w:rPr>
-        <w:t>and</w:t>
-      </w:r>
-      <w:r>
-        <w:rPr>
-          <w:sz w:val="18"/>
-          <w:szCs w:val="19"/>
-        </w:rPr>
-        <w:t xml:space="preserve"> (y2_B &gt; r.y2)));</w:t>
-      </w:r>
-    </w:p>
-    <w:p>
-      <w:pPr>
-        <w:rPr>
-          <w:b/>
-          <w:sz w:val="18"/>
-          <w:szCs w:val="19"/>
-        </w:rPr>
-      </w:pPr>
-      <w:r>
-        <w:rPr>
-          <w:sz w:val="18"/>
-          <w:szCs w:val="19"/>
-        </w:rPr>
-        <w:tab/>
-      </w:r>
-      <w:r>
-        <w:rPr>
-          <w:b/>
-          <w:sz w:val="18"/>
-          <w:szCs w:val="19"/>
-        </w:rPr>
-        <w:t xml:space="preserve">if </w:t>
-      </w:r>
-      <w:r>
-        <w:rPr>
-          <w:sz w:val="18"/>
-          <w:szCs w:val="19"/>
-        </w:rPr>
-        <w:t xml:space="preserve">overlaps &gt; 0 </w:t>
-      </w:r>
-      <w:r>
-        <w:rPr>
-          <w:b/>
-          <w:sz w:val="18"/>
-          <w:szCs w:val="19"/>
-        </w:rPr>
-        <w:t>then</w:t>
-      </w:r>
-    </w:p>
-    <w:p>
-      <w:pPr>
-        <w:rPr>
-          <w:sz w:val="18"/>
-          <w:szCs w:val="19"/>
-        </w:rPr>
-      </w:pPr>
-      <w:r>
-        <w:rPr>
-          <w:sz w:val="18"/>
-          <w:szCs w:val="19"/>
-        </w:rPr>
-        <w:tab/>
-      </w:r>
-      <w:r>
-        <w:rPr>
-          <w:sz w:val="18"/>
-          <w:szCs w:val="19"/>
-        </w:rPr>
-        <w:tab/>
-      </w:r>
-      <w:r>
-        <w:rPr>
-          <w:b/>
-          <w:sz w:val="18"/>
-          <w:szCs w:val="19"/>
-        </w:rPr>
-        <w:t>set</w:t>
-      </w:r>
-      <w:r>
-        <w:rPr>
-          <w:sz w:val="18"/>
-          <w:szCs w:val="19"/>
-        </w:rPr>
-        <w:t xml:space="preserve"> overlaps = 1;</w:t>
-      </w:r>
-    </w:p>
-    <w:p>
-      <w:pPr>
-        <w:rPr>
-          <w:b/>
-          <w:sz w:val="18"/>
-          <w:szCs w:val="19"/>
-        </w:rPr>
-      </w:pPr>
-      <w:r>
-        <w:rPr>
-          <w:sz w:val="18"/>
-          <w:szCs w:val="19"/>
-        </w:rPr>
-        <w:tab/>
-      </w:r>
-      <w:r>
-        <w:rPr>
-          <w:b/>
-          <w:sz w:val="18"/>
-          <w:szCs w:val="19"/>
-        </w:rPr>
-        <w:t>end if;</w:t>
-      </w:r>
-    </w:p>
-    <w:p>
-      <w:pPr>
-        <w:rPr>
-          <w:sz w:val="18"/>
-          <w:szCs w:val="19"/>
-        </w:rPr>
-      </w:pPr>
-      <w:r>
-        <w:rPr>
-          <w:sz w:val="18"/>
-          <w:szCs w:val="19"/>
-        </w:rPr>
-        <w:tab/>
       </w:r>
       <w:r>
         <w:rPr>
@@ -8317,6 +7988,7 @@
     </w:p>
     <w:p>
       <w:pPr>
+        <w:ind w:firstLine="720"/>
         <w:jc w:val="both"/>
         <w:rPr>
           <w:sz w:val="18"/>
@@ -8386,6 +8058,8 @@
           <w:szCs w:val="19"/>
         </w:rPr>
       </w:pPr>
+      <w:bookmarkStart w:id="0" w:name="_GoBack"/>
+      <w:bookmarkEnd w:id="0"/>
     </w:p>
     <w:p>
       <w:pPr>
@@ -19869,16 +19543,6 @@
     </w:p>
     <w:p>
       <w:pPr>
-        <w:rPr>
-          <w:b/>
-          <w:color w:val="0070C0"/>
-          <w:sz w:val="36"/>
-          <w:u w:val="single"/>
-        </w:rPr>
-      </w:pPr>
-    </w:p>
-    <w:p>
-      <w:pPr>
         <w:pStyle w:val="ListParagraph"/>
         <w:numPr>
           <w:ilvl w:val="0"/>
@@ -19899,6 +19563,7 @@
           <w:sz w:val="36"/>
           <w:u w:val="single"/>
         </w:rPr>
+        <w:lastRenderedPageBreak/>
         <w:t>Expected Results</w:t>
       </w:r>
     </w:p>
@@ -19970,6 +19635,228 @@
           <w:szCs w:val="19"/>
         </w:rPr>
       </w:pPr>
+      <w:r>
+        <w:rPr>
+          <w:noProof/>
+          <w:sz w:val="22"/>
+          <w:lang w:val="en-GB" w:eastAsia="en-GB"/>
+        </w:rPr>
+        <w:drawing>
+          <wp:anchor distT="0" distB="0" distL="114300" distR="114300" simplePos="0" relativeHeight="251666432" behindDoc="0" locked="0" layoutInCell="1" allowOverlap="1" wp14:anchorId="7D7C1086" wp14:editId="5876FEF5">
+            <wp:simplePos x="0" y="0"/>
+            <wp:positionH relativeFrom="margin">
+              <wp:align>center</wp:align>
+            </wp:positionH>
+            <wp:positionV relativeFrom="paragraph">
+              <wp:posOffset>3040380</wp:posOffset>
+            </wp:positionV>
+            <wp:extent cx="5163185" cy="2450465"/>
+            <wp:effectExtent l="0" t="0" r="0" b="0"/>
+            <wp:wrapThrough wrapText="bothSides">
+              <wp:wrapPolygon edited="0">
+                <wp:start x="0" y="0"/>
+                <wp:lineTo x="0" y="21270"/>
+                <wp:lineTo x="21465" y="21270"/>
+                <wp:lineTo x="21465" y="0"/>
+                <wp:lineTo x="0" y="0"/>
+              </wp:wrapPolygon>
+            </wp:wrapThrough>
+            <wp:docPr id="5" name="Picture 5"/>
+            <wp:cNvGraphicFramePr>
+              <a:graphicFrameLocks xmlns:a="http://schemas.openxmlformats.org/drawingml/2006/main" noChangeAspect="1"/>
+            </wp:cNvGraphicFramePr>
+            <a:graphic xmlns:a="http://schemas.openxmlformats.org/drawingml/2006/main">
+              <a:graphicData uri="http://schemas.openxmlformats.org/drawingml/2006/picture">
+                <pic:pic xmlns:pic="http://schemas.openxmlformats.org/drawingml/2006/picture">
+                  <pic:nvPicPr>
+                    <pic:cNvPr id="5" name="Query2.png"/>
+                    <pic:cNvPicPr/>
+                  </pic:nvPicPr>
+                  <pic:blipFill>
+                    <a:blip r:embed="rId8">
+                      <a:extLst>
+                        <a:ext uri="{28A0092B-C50C-407E-A947-70E740481C1C}">
+                          <a14:useLocalDpi xmlns:a14="http://schemas.microsoft.com/office/drawing/2010/main" val="0"/>
+                        </a:ext>
+                      </a:extLst>
+                    </a:blip>
+                    <a:stretch>
+                      <a:fillRect/>
+                    </a:stretch>
+                  </pic:blipFill>
+                  <pic:spPr>
+                    <a:xfrm>
+                      <a:off x="0" y="0"/>
+                      <a:ext cx="5163185" cy="2450465"/>
+                    </a:xfrm>
+                    <a:prstGeom prst="rect">
+                      <a:avLst/>
+                    </a:prstGeom>
+                  </pic:spPr>
+                </pic:pic>
+              </a:graphicData>
+            </a:graphic>
+            <wp14:sizeRelH relativeFrom="page">
+              <wp14:pctWidth>0</wp14:pctWidth>
+            </wp14:sizeRelH>
+            <wp14:sizeRelV relativeFrom="page">
+              <wp14:pctHeight>0</wp14:pctHeight>
+            </wp14:sizeRelV>
+          </wp:anchor>
+        </w:drawing>
+      </w:r>
+      <w:r>
+        <w:rPr>
+          <w:noProof/>
+          <w:sz w:val="22"/>
+          <w:lang w:val="en-GB" w:eastAsia="en-GB"/>
+        </w:rPr>
+        <mc:AlternateContent>
+          <mc:Choice Requires="wps">
+            <w:drawing>
+              <wp:anchor distT="0" distB="0" distL="114300" distR="114300" simplePos="0" relativeHeight="251668480" behindDoc="0" locked="0" layoutInCell="1" allowOverlap="1" wp14:anchorId="183A03AD" wp14:editId="46AD077F">
+                <wp:simplePos x="0" y="0"/>
+                <wp:positionH relativeFrom="column">
+                  <wp:posOffset>-7620</wp:posOffset>
+                </wp:positionH>
+                <wp:positionV relativeFrom="paragraph">
+                  <wp:posOffset>5542280</wp:posOffset>
+                </wp:positionV>
+                <wp:extent cx="5727700" cy="137795"/>
+                <wp:effectExtent l="0" t="0" r="12700" b="0"/>
+                <wp:wrapThrough wrapText="bothSides">
+                  <wp:wrapPolygon edited="0">
+                    <wp:start x="0" y="0"/>
+                    <wp:lineTo x="0" y="15926"/>
+                    <wp:lineTo x="21552" y="15926"/>
+                    <wp:lineTo x="21552" y="0"/>
+                    <wp:lineTo x="0" y="0"/>
+                  </wp:wrapPolygon>
+                </wp:wrapThrough>
+                <wp:docPr id="7" name="Text Box 7"/>
+                <wp:cNvGraphicFramePr/>
+                <a:graphic xmlns:a="http://schemas.openxmlformats.org/drawingml/2006/main">
+                  <a:graphicData uri="http://schemas.microsoft.com/office/word/2010/wordprocessingShape">
+                    <wps:wsp>
+                      <wps:cNvSpPr txBox="1"/>
+                      <wps:spPr>
+                        <a:xfrm>
+                          <a:off x="0" y="0"/>
+                          <a:ext cx="5727700" cy="137795"/>
+                        </a:xfrm>
+                        <a:prstGeom prst="rect">
+                          <a:avLst/>
+                        </a:prstGeom>
+                        <a:solidFill>
+                          <a:prstClr val="white"/>
+                        </a:solidFill>
+                        <a:ln>
+                          <a:noFill/>
+                        </a:ln>
+                        <a:effectLst/>
+                      </wps:spPr>
+                      <wps:txbx>
+                        <w:txbxContent>
+                          <w:p>
+                            <w:pPr>
+                              <w:pStyle w:val="Caption"/>
+                              <w:jc w:val="center"/>
+                              <w:rPr>
+                                <w:noProof/>
+                                <w:sz w:val="20"/>
+                                <w:szCs w:val="19"/>
+                              </w:rPr>
+                            </w:pPr>
+                            <w:r>
+                              <w:t xml:space="preserve">Figure </w:t>
+                            </w:r>
+                            <w:r>
+                              <w:fldChar w:fldCharType="begin"/>
+                            </w:r>
+                            <w:r>
+                              <w:instrText xml:space="preserve"> SEQ Figure \* ARABIC </w:instrText>
+                            </w:r>
+                            <w:r>
+                              <w:fldChar w:fldCharType="separate"/>
+                            </w:r>
+                            <w:r>
+                              <w:rPr>
+                                <w:noProof/>
+                              </w:rPr>
+                              <w:t>2</w:t>
+                            </w:r>
+                            <w:r>
+                              <w:fldChar w:fldCharType="end"/>
+                            </w:r>
+                            <w:r>
+                              <w:t xml:space="preserve"> - Result of the second query</w:t>
+                            </w:r>
+                          </w:p>
+                        </w:txbxContent>
+                      </wps:txbx>
+                      <wps:bodyPr rot="0" spcFirstLastPara="0" vertOverflow="overflow" horzOverflow="overflow" vert="horz" wrap="square" lIns="0" tIns="0" rIns="0" bIns="0" numCol="1" spcCol="0" rtlCol="0" fromWordArt="0" anchor="t" anchorCtr="0" forceAA="0" compatLnSpc="1">
+                        <a:prstTxWarp prst="textNoShape">
+                          <a:avLst/>
+                        </a:prstTxWarp>
+                        <a:noAutofit/>
+                      </wps:bodyPr>
+                    </wps:wsp>
+                  </a:graphicData>
+                </a:graphic>
+                <wp14:sizeRelV relativeFrom="margin">
+                  <wp14:pctHeight>0</wp14:pctHeight>
+                </wp14:sizeRelV>
+              </wp:anchor>
+            </w:drawing>
+          </mc:Choice>
+          <mc:Fallback>
+            <w:pict>
+              <v:shape w14:anchorId="183A03AD" id="Text Box 7" o:spid="_x0000_s1029" type="#_x0000_t202" style="position:absolute;left:0;text-align:left;margin-left:-.6pt;margin-top:436.4pt;width:451pt;height:10.85pt;z-index:251668480;visibility:visible;mso-wrap-style:square;mso-height-percent:0;mso-wrap-distance-left:9pt;mso-wrap-distance-top:0;mso-wrap-distance-right:9pt;mso-wrap-distance-bottom:0;mso-position-horizontal:absolute;mso-position-horizontal-relative:text;mso-position-vertical:absolute;mso-position-vertical-relative:text;mso-height-percent:0;mso-height-relative:margin;v-text-anchor:top" o:gfxdata="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" stroked="f">
+                <v:textbox inset="0,0,0,0">
+                  <w:txbxContent>
+                    <w:p>
+                      <w:pPr>
+                        <w:pStyle w:val="Caption"/>
+                        <w:jc w:val="center"/>
+                        <w:rPr>
+                          <w:noProof/>
+                          <w:sz w:val="20"/>
+                          <w:szCs w:val="19"/>
+                        </w:rPr>
+                      </w:pPr>
+                      <w:r>
+                        <w:t xml:space="preserve">Figure </w:t>
+                      </w:r>
+                      <w:r>
+                        <w:fldChar w:fldCharType="begin"/>
+                      </w:r>
+                      <w:r>
+                        <w:instrText xml:space="preserve"> SEQ Figure \* ARABIC </w:instrText>
+                      </w:r>
+                      <w:r>
+                        <w:fldChar w:fldCharType="separate"/>
+                      </w:r>
+                      <w:r>
+                        <w:rPr>
+                          <w:noProof/>
+                        </w:rPr>
+                        <w:t>2</w:t>
+                      </w:r>
+                      <w:r>
+                        <w:fldChar w:fldCharType="end"/>
+                      </w:r>
+                      <w:r>
+                        <w:t xml:space="preserve"> - Result of the second query</w:t>
+                      </w:r>
+                    </w:p>
+                  </w:txbxContent>
+                </v:textbox>
+                <w10:wrap type="through"/>
+              </v:shape>
+            </w:pict>
+          </mc:Fallback>
+        </mc:AlternateContent>
+      </w:r>
       <w:r>
         <w:rPr>
           <w:noProof/>
@@ -20073,7 +19960,7 @@
           </mc:Choice>
           <mc:Fallback>
             <w:pict>
-              <v:shape w14:anchorId="2E6D59E6" id="Text Box 4" o:spid="_x0000_s1029" type="#_x0000_t202" style="position:absolute;left:0;text-align:left;margin-left:-.5pt;margin-top:188.55pt;width:451pt;height:21pt;z-index:251665408;visibility:visible;mso-wrap-style:square;mso-wrap-distance-left:9pt;mso-wrap-distance-top:0;mso-wrap-distance-right:9pt;mso-wrap-distance-bottom:0;mso-position-horizontal:absolute;mso-position-horizontal-relative:text;mso-position-vertical:absolute;mso-position-vertical-relative:text;v-text-anchor:top" o:gfxdata="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" stroked="f">
+              <v:shape w14:anchorId="2E6D59E6" id="Text Box 4" o:spid="_x0000_s1030" type="#_x0000_t202" style="position:absolute;left:0;text-align:left;margin-left:-.5pt;margin-top:188.55pt;width:451pt;height:21pt;z-index:251665408;visibility:visible;mso-wrap-style:square;mso-wrap-distance-left:9pt;mso-wrap-distance-top:0;mso-wrap-distance-right:9pt;mso-wrap-distance-bottom:0;mso-position-horizontal:absolute;mso-position-horizontal-relative:text;mso-position-vertical:absolute;mso-position-vertical-relative:text;v-text-anchor:top" o:gfxdata="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" stroked="f">
                 <v:textbox style="mso-fit-shape-to-text:t" inset="0,0,0,0">
                   <w:txbxContent>
                     <w:p>
@@ -20157,7 +20044,7 @@
                     <pic:cNvPicPr/>
                   </pic:nvPicPr>
                   <pic:blipFill>
-                    <a:blip r:embed="rId8">
+                    <a:blip r:embed="rId9">
                       <a:extLst>
                         <a:ext uri="{28A0092B-C50C-407E-A947-70E740481C1C}">
                           <a14:useLocalDpi xmlns:a14="http://schemas.microsoft.com/office/drawing/2010/main" val="0"/>
@@ -20226,318 +20113,99 @@
       </w:pPr>
       <w:r>
         <w:rPr>
+          <w:sz w:val="18"/>
+          <w:szCs w:val="19"/>
+        </w:rPr>
+        <w:t xml:space="preserve">Figures 3.1 and 3.2 show examples of the implementation of trigger 1, one </w:t>
+      </w:r>
+      <w:r>
+        <w:rPr>
+          <w:sz w:val="18"/>
+          <w:szCs w:val="19"/>
+        </w:rPr>
+        <w:t>for inserting a</w:t>
+      </w:r>
+      <w:r>
+        <w:rPr>
+          <w:sz w:val="18"/>
+          <w:szCs w:val="19"/>
+        </w:rPr>
+        <w:t xml:space="preserve"> new record </w:t>
+      </w:r>
+      <w:r>
+        <w:rPr>
+          <w:sz w:val="18"/>
+          <w:szCs w:val="19"/>
+        </w:rPr>
+        <w:t>(prevent_insert)</w:t>
+      </w:r>
+      <w:r>
+        <w:rPr>
+          <w:sz w:val="18"/>
+          <w:szCs w:val="19"/>
+        </w:rPr>
+        <w:t xml:space="preserve"> and another one for updating an existing row</w:t>
+      </w:r>
+      <w:r>
+        <w:rPr>
+          <w:sz w:val="18"/>
+          <w:szCs w:val="19"/>
+        </w:rPr>
+        <w:t xml:space="preserve"> (prevent_update)</w:t>
+      </w:r>
+      <w:r>
+        <w:rPr>
+          <w:sz w:val="18"/>
+          <w:szCs w:val="19"/>
+        </w:rPr>
+        <w:t>, in the table Study</w:t>
+      </w:r>
+      <w:r>
+        <w:rPr>
+          <w:sz w:val="18"/>
+          <w:szCs w:val="19"/>
+        </w:rPr>
+        <w:t>, respectively</w:t>
+      </w:r>
+      <w:r>
+        <w:rPr>
+          <w:sz w:val="18"/>
+          <w:szCs w:val="19"/>
+        </w:rPr>
+        <w:t>:</w:t>
+      </w:r>
+    </w:p>
+    <w:p>
+      <w:pPr>
+        <w:pStyle w:val="ListParagraph"/>
+        <w:rPr>
+          <w:sz w:val="20"/>
+          <w:szCs w:val="19"/>
+        </w:rPr>
+      </w:pPr>
+      <w:r>
+        <w:rPr>
           <w:noProof/>
-          <w:sz w:val="22"/>
           <w:lang w:val="en-GB" w:eastAsia="en-GB"/>
         </w:rPr>
         <mc:AlternateContent>
           <mc:Choice Requires="wps">
             <w:drawing>
-              <wp:anchor distT="0" distB="0" distL="114300" distR="114300" simplePos="0" relativeHeight="251668480" behindDoc="0" locked="0" layoutInCell="1" allowOverlap="1" wp14:anchorId="183A03AD" wp14:editId="1F34544D">
+              <wp:anchor distT="0" distB="0" distL="114300" distR="114300" simplePos="0" relativeHeight="251674624" behindDoc="0" locked="0" layoutInCell="1" allowOverlap="1" wp14:anchorId="70BF494A" wp14:editId="290F61C1">
                 <wp:simplePos x="0" y="0"/>
-                <wp:positionH relativeFrom="column">
-                  <wp:posOffset>-6350</wp:posOffset>
+                <wp:positionH relativeFrom="margin">
+                  <wp:align>center</wp:align>
                 </wp:positionH>
                 <wp:positionV relativeFrom="paragraph">
-                  <wp:posOffset>2508885</wp:posOffset>
+                  <wp:posOffset>1564005</wp:posOffset>
                 </wp:positionV>
-                <wp:extent cx="5727700" cy="266700"/>
-                <wp:effectExtent l="0" t="0" r="0" b="0"/>
-                <wp:wrapThrough wrapText="bothSides">
-                  <wp:wrapPolygon edited="0">
-                    <wp:start x="0" y="0"/>
-                    <wp:lineTo x="0" y="20571"/>
-                    <wp:lineTo x="21552" y="20571"/>
-                    <wp:lineTo x="21552" y="0"/>
-                    <wp:lineTo x="0" y="0"/>
-                  </wp:wrapPolygon>
-                </wp:wrapThrough>
-                <wp:docPr id="7" name="Text Box 7"/>
-                <wp:cNvGraphicFramePr/>
-                <a:graphic xmlns:a="http://schemas.openxmlformats.org/drawingml/2006/main">
-                  <a:graphicData uri="http://schemas.microsoft.com/office/word/2010/wordprocessingShape">
-                    <wps:wsp>
-                      <wps:cNvSpPr txBox="1"/>
-                      <wps:spPr>
-                        <a:xfrm>
-                          <a:off x="0" y="0"/>
-                          <a:ext cx="5727700" cy="266700"/>
-                        </a:xfrm>
-                        <a:prstGeom prst="rect">
-                          <a:avLst/>
-                        </a:prstGeom>
-                        <a:solidFill>
-                          <a:prstClr val="white"/>
-                        </a:solidFill>
-                        <a:ln>
-                          <a:noFill/>
-                        </a:ln>
-                        <a:effectLst/>
-                      </wps:spPr>
-                      <wps:txbx>
-                        <w:txbxContent>
-                          <w:p>
-                            <w:pPr>
-                              <w:pStyle w:val="Caption"/>
-                              <w:jc w:val="center"/>
-                              <w:rPr>
-                                <w:noProof/>
-                                <w:sz w:val="20"/>
-                                <w:szCs w:val="19"/>
-                              </w:rPr>
-                            </w:pPr>
-                            <w:r>
-                              <w:t xml:space="preserve">Figure </w:t>
-                            </w:r>
-                            <w:r>
-                              <w:fldChar w:fldCharType="begin"/>
-                            </w:r>
-                            <w:r>
-                              <w:instrText xml:space="preserve"> SEQ Figure \* ARABIC </w:instrText>
-                            </w:r>
-                            <w:r>
-                              <w:fldChar w:fldCharType="separate"/>
-                            </w:r>
-                            <w:r>
-                              <w:rPr>
-                                <w:noProof/>
-                              </w:rPr>
-                              <w:t>2</w:t>
-                            </w:r>
-                            <w:r>
-                              <w:fldChar w:fldCharType="end"/>
-                            </w:r>
-                            <w:r>
-                              <w:t xml:space="preserve"> - Result of the second query</w:t>
-                            </w:r>
-                          </w:p>
-                        </w:txbxContent>
-                      </wps:txbx>
-                      <wps:bodyPr rot="0" spcFirstLastPara="0" vertOverflow="overflow" horzOverflow="overflow" vert="horz" wrap="square" lIns="0" tIns="0" rIns="0" bIns="0" numCol="1" spcCol="0" rtlCol="0" fromWordArt="0" anchor="t" anchorCtr="0" forceAA="0" compatLnSpc="1">
-                        <a:prstTxWarp prst="textNoShape">
-                          <a:avLst/>
-                        </a:prstTxWarp>
-                        <a:spAutoFit/>
-                      </wps:bodyPr>
-                    </wps:wsp>
-                  </a:graphicData>
-                </a:graphic>
-              </wp:anchor>
-            </w:drawing>
-          </mc:Choice>
-          <mc:Fallback>
-            <w:pict>
-              <v:shape w14:anchorId="183A03AD" id="Text Box 7" o:spid="_x0000_s1030" type="#_x0000_t202" style="position:absolute;left:0;text-align:left;margin-left:-.5pt;margin-top:197.55pt;width:451pt;height:21pt;z-index:251668480;visibility:visible;mso-wrap-style:square;mso-wrap-distance-left:9pt;mso-wrap-distance-top:0;mso-wrap-distance-right:9pt;mso-wrap-distance-bottom:0;mso-position-horizontal:absolute;mso-position-horizontal-relative:text;mso-position-vertical:absolute;mso-position-vertical-relative:text;v-text-anchor:top" o:gfxdata="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" stroked="f">
-                <v:textbox style="mso-fit-shape-to-text:t" inset="0,0,0,0">
-                  <w:txbxContent>
-                    <w:p>
-                      <w:pPr>
-                        <w:pStyle w:val="Caption"/>
-                        <w:jc w:val="center"/>
-                        <w:rPr>
-                          <w:noProof/>
-                          <w:sz w:val="20"/>
-                          <w:szCs w:val="19"/>
-                        </w:rPr>
-                      </w:pPr>
-                      <w:r>
-                        <w:t xml:space="preserve">Figure </w:t>
-                      </w:r>
-                      <w:r>
-                        <w:fldChar w:fldCharType="begin"/>
-                      </w:r>
-                      <w:r>
-                        <w:instrText xml:space="preserve"> SEQ Figure \* ARABIC </w:instrText>
-                      </w:r>
-                      <w:r>
-                        <w:fldChar w:fldCharType="separate"/>
-                      </w:r>
-                      <w:r>
-                        <w:rPr>
-                          <w:noProof/>
-                        </w:rPr>
-                        <w:t>2</w:t>
-                      </w:r>
-                      <w:r>
-                        <w:fldChar w:fldCharType="end"/>
-                      </w:r>
-                      <w:r>
-                        <w:t xml:space="preserve"> - Result of the second query</w:t>
-                      </w:r>
-                    </w:p>
-                  </w:txbxContent>
-                </v:textbox>
-                <w10:wrap type="through"/>
-              </v:shape>
-            </w:pict>
-          </mc:Fallback>
-        </mc:AlternateContent>
-      </w:r>
-      <w:r>
-        <w:rPr>
-          <w:noProof/>
-          <w:sz w:val="22"/>
-          <w:lang w:val="en-GB" w:eastAsia="en-GB"/>
-        </w:rPr>
-        <w:drawing>
-          <wp:anchor distT="0" distB="0" distL="114300" distR="114300" simplePos="0" relativeHeight="251666432" behindDoc="0" locked="0" layoutInCell="1" allowOverlap="1" wp14:anchorId="7D7C1086" wp14:editId="61A9E8C1">
-            <wp:simplePos x="0" y="0"/>
-            <wp:positionH relativeFrom="margin">
-              <wp:align>center</wp:align>
-            </wp:positionH>
-            <wp:positionV relativeFrom="paragraph">
-              <wp:posOffset>1270</wp:posOffset>
-            </wp:positionV>
-            <wp:extent cx="5727700" cy="2450465"/>
-            <wp:effectExtent l="0" t="0" r="12700" b="0"/>
-            <wp:wrapThrough wrapText="bothSides">
-              <wp:wrapPolygon edited="0">
-                <wp:start x="0" y="0"/>
-                <wp:lineTo x="0" y="21270"/>
-                <wp:lineTo x="21552" y="21270"/>
-                <wp:lineTo x="21552" y="0"/>
-                <wp:lineTo x="0" y="0"/>
-              </wp:wrapPolygon>
-            </wp:wrapThrough>
-            <wp:docPr id="5" name="Picture 5"/>
-            <wp:cNvGraphicFramePr>
-              <a:graphicFrameLocks xmlns:a="http://schemas.openxmlformats.org/drawingml/2006/main" noChangeAspect="1"/>
-            </wp:cNvGraphicFramePr>
-            <a:graphic xmlns:a="http://schemas.openxmlformats.org/drawingml/2006/main">
-              <a:graphicData uri="http://schemas.openxmlformats.org/drawingml/2006/picture">
-                <pic:pic xmlns:pic="http://schemas.openxmlformats.org/drawingml/2006/picture">
-                  <pic:nvPicPr>
-                    <pic:cNvPr id="5" name="Query2.png"/>
-                    <pic:cNvPicPr/>
-                  </pic:nvPicPr>
-                  <pic:blipFill>
-                    <a:blip r:embed="rId9">
-                      <a:extLst>
-                        <a:ext uri="{28A0092B-C50C-407E-A947-70E740481C1C}">
-                          <a14:useLocalDpi xmlns:a14="http://schemas.microsoft.com/office/drawing/2010/main" val="0"/>
-                        </a:ext>
-                      </a:extLst>
-                    </a:blip>
-                    <a:stretch>
-                      <a:fillRect/>
-                    </a:stretch>
-                  </pic:blipFill>
-                  <pic:spPr>
-                    <a:xfrm>
-                      <a:off x="0" y="0"/>
-                      <a:ext cx="5727700" cy="2450465"/>
-                    </a:xfrm>
-                    <a:prstGeom prst="rect">
-                      <a:avLst/>
-                    </a:prstGeom>
-                  </pic:spPr>
-                </pic:pic>
-              </a:graphicData>
-            </a:graphic>
-            <wp14:sizeRelH relativeFrom="page">
-              <wp14:pctWidth>0</wp14:pctWidth>
-            </wp14:sizeRelH>
-            <wp14:sizeRelV relativeFrom="page">
-              <wp14:pctHeight>0</wp14:pctHeight>
-            </wp14:sizeRelV>
-          </wp:anchor>
-        </w:drawing>
-      </w:r>
-      <w:r>
-        <w:rPr>
-          <w:sz w:val="18"/>
-          <w:szCs w:val="19"/>
-        </w:rPr>
-        <w:t xml:space="preserve">Figures 3.1 and 3.2 show examples of the implementation of trigger 1, one </w:t>
-      </w:r>
-      <w:r>
-        <w:rPr>
-          <w:sz w:val="18"/>
-          <w:szCs w:val="19"/>
-        </w:rPr>
-        <w:t>for inserting a</w:t>
-      </w:r>
-      <w:r>
-        <w:rPr>
-          <w:sz w:val="18"/>
-          <w:szCs w:val="19"/>
-        </w:rPr>
-        <w:t xml:space="preserve"> new record </w:t>
-      </w:r>
-      <w:r>
-        <w:rPr>
-          <w:sz w:val="18"/>
-          <w:szCs w:val="19"/>
-        </w:rPr>
-        <w:t>(prevent_insert)</w:t>
-      </w:r>
-      <w:r>
-        <w:rPr>
-          <w:sz w:val="18"/>
-          <w:szCs w:val="19"/>
-        </w:rPr>
-        <w:t xml:space="preserve"> and another one for updating an existing row</w:t>
-      </w:r>
-      <w:r>
-        <w:rPr>
-          <w:sz w:val="18"/>
-          <w:szCs w:val="19"/>
-        </w:rPr>
-        <w:t xml:space="preserve"> (prevent_update)</w:t>
-      </w:r>
-      <w:r>
-        <w:rPr>
-          <w:sz w:val="18"/>
-          <w:szCs w:val="19"/>
-        </w:rPr>
-        <w:t>, in the table Study</w:t>
-      </w:r>
-      <w:r>
-        <w:rPr>
-          <w:sz w:val="18"/>
-          <w:szCs w:val="19"/>
-        </w:rPr>
-        <w:t>, respectively</w:t>
-      </w:r>
-      <w:r>
-        <w:rPr>
-          <w:sz w:val="18"/>
-          <w:szCs w:val="19"/>
-        </w:rPr>
-        <w:t>:</w:t>
-      </w:r>
-    </w:p>
-    <w:p>
-      <w:pPr>
-        <w:pStyle w:val="ListParagraph"/>
-        <w:rPr>
-          <w:sz w:val="20"/>
-          <w:szCs w:val="19"/>
-        </w:rPr>
-      </w:pPr>
-      <w:r>
-        <w:rPr>
-          <w:noProof/>
-          <w:lang w:val="en-GB" w:eastAsia="en-GB"/>
-        </w:rPr>
-        <mc:AlternateContent>
-          <mc:Choice Requires="wps">
-            <w:drawing>
-              <wp:anchor distT="0" distB="0" distL="114300" distR="114300" simplePos="0" relativeHeight="251674624" behindDoc="0" locked="0" layoutInCell="1" allowOverlap="1" wp14:anchorId="70BF494A" wp14:editId="756B9351">
-                <wp:simplePos x="0" y="0"/>
-                <wp:positionH relativeFrom="column">
-                  <wp:posOffset>-6350</wp:posOffset>
-                </wp:positionH>
-                <wp:positionV relativeFrom="paragraph">
-                  <wp:posOffset>1417320</wp:posOffset>
-                </wp:positionV>
-                <wp:extent cx="5727700" cy="405765"/>
-                <wp:effectExtent l="0" t="0" r="0" b="0"/>
+                <wp:extent cx="5727700" cy="267335"/>
+                <wp:effectExtent l="0" t="0" r="12700" b="12065"/>
                 <wp:wrapTight wrapText="bothSides">
                   <wp:wrapPolygon edited="0">
                     <wp:start x="0" y="0"/>
-                    <wp:lineTo x="0" y="20571"/>
-                    <wp:lineTo x="21552" y="20571"/>
+                    <wp:lineTo x="0" y="20523"/>
+                    <wp:lineTo x="21552" y="20523"/>
                     <wp:lineTo x="21552" y="0"/>
                     <wp:lineTo x="0" y="0"/>
                   </wp:wrapPolygon>
@@ -20551,7 +20219,7 @@
                       <wps:spPr>
                         <a:xfrm>
                           <a:off x="0" y="0"/>
-                          <a:ext cx="5727700" cy="405765"/>
+                          <a:ext cx="5727700" cy="267335"/>
                         </a:xfrm>
                         <a:prstGeom prst="rect">
                           <a:avLst/>
@@ -20605,18 +20273,21 @@
                         <a:prstTxWarp prst="textNoShape">
                           <a:avLst/>
                         </a:prstTxWarp>
-                        <a:spAutoFit/>
+                        <a:noAutofit/>
                       </wps:bodyPr>
                     </wps:wsp>
                   </a:graphicData>
                 </a:graphic>
+                <wp14:sizeRelV relativeFrom="margin">
+                  <wp14:pctHeight>0</wp14:pctHeight>
+                </wp14:sizeRelV>
               </wp:anchor>
             </w:drawing>
           </mc:Choice>
           <mc:Fallback>
             <w:pict>
-              <v:shape w14:anchorId="70BF494A" id="Text Box 12" o:spid="_x0000_s1031" type="#_x0000_t202" style="position:absolute;left:0;text-align:left;margin-left:-.5pt;margin-top:111.6pt;width:451pt;height:31.95pt;z-index:251674624;visibility:visible;mso-wrap-style:square;mso-wrap-distance-left:9pt;mso-wrap-distance-top:0;mso-wrap-distance-right:9pt;mso-wrap-distance-bottom:0;mso-position-horizontal:absolute;mso-position-horizontal-relative:text;mso-position-vertical:absolute;mso-position-vertical-relative:text;v-text-anchor:top" o:gfxdata="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" stroked="f">
-                <v:textbox style="mso-fit-shape-to-text:t" inset="0,0,0,0">
+              <v:shape w14:anchorId="70BF494A" id="Text Box 12" o:spid="_x0000_s1031" type="#_x0000_t202" style="position:absolute;left:0;text-align:left;margin-left:0;margin-top:123.15pt;width:451pt;height:21.05pt;z-index:251674624;visibility:visible;mso-wrap-style:square;mso-height-percent:0;mso-wrap-distance-left:9pt;mso-wrap-distance-top:0;mso-wrap-distance-right:9pt;mso-wrap-distance-bottom:0;mso-position-horizontal:center;mso-position-horizontal-relative:margin;mso-position-vertical:absolute;mso-position-vertical-relative:text;mso-height-percent:0;mso-height-relative:margin;v-text-anchor:top" o:gfxdata="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" stroked="f">
+                <v:textbox inset="0,0,0,0">
                   <w:txbxContent>
                     <w:p>
                       <w:pPr>
@@ -20653,7 +20324,7 @@
                     </w:p>
                   </w:txbxContent>
                 </v:textbox>
-                <w10:wrap type="tight"/>
+                <w10:wrap type="tight" anchorx="margin"/>
               </v:shape>
             </w:pict>
           </mc:Fallback>
@@ -20811,16 +20482,7 @@
                               <w:fldChar w:fldCharType="end"/>
                             </w:r>
                             <w:r>
-                              <w:t>.1 - Trigger 1 (prevent_insert) example for</w:t>
-                            </w:r>
-                            <w:r>
-                              <w:t xml:space="preserve"> </w:t>
-                            </w:r>
-                            <w:r>
-                              <w:t>trying to insert</w:t>
-                            </w:r>
-                            <w:r>
-                              <w:t xml:space="preserve"> a record in Study table that has the same doctor that requested the exam</w:t>
+                              <w:t>.1 - Trigger 1 (prevent_insert) example for trying to insert a record in Study table that has the same doctor that requested the exam</w:t>
                             </w:r>
                           </w:p>
                         </w:txbxContent>
@@ -20874,16 +20536,7 @@
                         <w:fldChar w:fldCharType="end"/>
                       </w:r>
                       <w:r>
-                        <w:t>.1 - Trigger 1 (prevent_insert) example for</w:t>
-                      </w:r>
-                      <w:r>
-                        <w:t xml:space="preserve"> </w:t>
-                      </w:r>
-                      <w:r>
-                        <w:t>trying to insert</w:t>
-                      </w:r>
-                      <w:r>
-                        <w:t xml:space="preserve"> a record in Study table that has the same doctor that requested the exam</w:t>
+                        <w:t>.1 - Trigger 1 (prevent_insert) example for trying to insert a record in Study table that has the same doctor that requested the exam</w:t>
                       </w:r>
                     </w:p>
                   </w:txbxContent>
@@ -21187,6 +20840,7 @@
       <w:r>
         <w:rPr>
           <w:noProof/>
+          <w:lang w:val="en-GB" w:eastAsia="en-GB"/>
         </w:rPr>
         <mc:AlternateContent>
           <mc:Choice Requires="wps">
@@ -21249,49 +20903,7 @@
                               <w:t xml:space="preserve"> </w:t>
                             </w:r>
                             <w:r>
-                              <w:t xml:space="preserve"> Trigger 2 (prevent_device_association_insert</w:t>
-                            </w:r>
-                            <w:r>
-                              <w:t>) example</w:t>
-                            </w:r>
-                            <w:r>
-                              <w:t xml:space="preserve"> for</w:t>
-                            </w:r>
-                            <w:r>
-                              <w:t xml:space="preserve"> trying to</w:t>
-                            </w:r>
-                            <w:r>
-                              <w:t xml:space="preserve"> insert</w:t>
-                            </w:r>
-                            <w:r>
-                              <w:t xml:space="preserve"> recor</w:t>
-                            </w:r>
-                            <w:r>
-                              <w:t>d</w:t>
-                            </w:r>
-                            <w:r>
-                              <w:t>s</w:t>
-                            </w:r>
-                            <w:r>
-                              <w:t xml:space="preserve"> that associates the same</w:t>
-                            </w:r>
-                            <w:r>
-                              <w:t xml:space="preserve"> device</w:t>
-                            </w:r>
-                            <w:r>
-                              <w:t>,</w:t>
-                            </w:r>
-                            <w:r>
-                              <w:t xml:space="preserve"> in overlapping periods</w:t>
-                            </w:r>
-                            <w:r>
-                              <w:t>,</w:t>
-                            </w:r>
-                            <w:r>
-                              <w:t xml:space="preserve"> for two different patients, in Wears</w:t>
-                            </w:r>
-                            <w:r>
-                              <w:t xml:space="preserve"> table</w:t>
+                              <w:t xml:space="preserve"> Trigger 2 (prevent_device_association_insert) example for trying to insert records that associates the same device, in overlapping periods, for two different patients, in Wears table</w:t>
                             </w:r>
                           </w:p>
                         </w:txbxContent>
@@ -21328,49 +20940,7 @@
                         <w:t xml:space="preserve"> </w:t>
                       </w:r>
                       <w:r>
-                        <w:t xml:space="preserve"> Trigger 2 (prevent_device_association_insert</w:t>
-                      </w:r>
-                      <w:r>
-                        <w:t>) example</w:t>
-                      </w:r>
-                      <w:r>
-                        <w:t xml:space="preserve"> for</w:t>
-                      </w:r>
-                      <w:r>
-                        <w:t xml:space="preserve"> trying to</w:t>
-                      </w:r>
-                      <w:r>
-                        <w:t xml:space="preserve"> insert</w:t>
-                      </w:r>
-                      <w:r>
-                        <w:t xml:space="preserve"> recor</w:t>
-                      </w:r>
-                      <w:r>
-                        <w:t>d</w:t>
-                      </w:r>
-                      <w:r>
-                        <w:t>s</w:t>
-                      </w:r>
-                      <w:r>
-                        <w:t xml:space="preserve"> that associates the same</w:t>
-                      </w:r>
-                      <w:r>
-                        <w:t xml:space="preserve"> device</w:t>
-                      </w:r>
-                      <w:r>
-                        <w:t>,</w:t>
-                      </w:r>
-                      <w:r>
-                        <w:t xml:space="preserve"> in overlapping periods</w:t>
-                      </w:r>
-                      <w:r>
-                        <w:t>,</w:t>
-                      </w:r>
-                      <w:r>
-                        <w:t xml:space="preserve"> for two different patients, in Wears</w:t>
-                      </w:r>
-                      <w:r>
-                        <w:t xml:space="preserve"> table</w:t>
+                        <w:t xml:space="preserve"> Trigger 2 (prevent_device_association_insert) example for trying to insert records that associates the same device, in overlapping periods, for two different patients, in Wears table</w:t>
                       </w:r>
                     </w:p>
                   </w:txbxContent>
@@ -21392,6 +20962,7 @@
       <w:r>
         <w:rPr>
           <w:noProof/>
+          <w:lang w:val="en-GB" w:eastAsia="en-GB"/>
         </w:rPr>
         <mc:AlternateContent>
           <mc:Choice Requires="wps">
@@ -21448,19 +21019,7 @@
                               </w:rPr>
                             </w:pPr>
                             <w:r>
-                              <w:t>Figure 4.2 - Trigger 2</w:t>
-                            </w:r>
-                            <w:r>
-                              <w:t xml:space="preserve"> (p</w:t>
-                            </w:r>
-                            <w:r>
-                              <w:t>revent_device_association_update</w:t>
-                            </w:r>
-                            <w:r>
-                              <w:t>) example for updating an</w:t>
-                            </w:r>
-                            <w:r>
-                              <w:t xml:space="preserve"> existing row, trying to associate a device to different patients, in overlapping periods</w:t>
+                              <w:t>Figure 4.2 - Trigger 2 (prevent_device_association_update) example for updating an existing row, trying to associate a device to different patients, in overlapping periods</w:t>
                             </w:r>
                           </w:p>
                         </w:txbxContent>
@@ -21491,19 +21050,7 @@
                         </w:rPr>
                       </w:pPr>
                       <w:r>
-                        <w:t>Figure 4.2 - Trigger 2</w:t>
-                      </w:r>
-                      <w:r>
-                        <w:t xml:space="preserve"> (p</w:t>
-                      </w:r>
-                      <w:r>
-                        <w:t>revent_device_association_update</w:t>
-                      </w:r>
-                      <w:r>
-                        <w:t>) example for updating an</w:t>
-                      </w:r>
-                      <w:r>
-                        <w:t xml:space="preserve"> existing row, trying to associate a device to different patients, in overlapping periods</w:t>
+                        <w:t>Figure 4.2 - Trigger 2 (prevent_device_association_update) example for updating an existing row, trying to associate a device to different patients, in overlapping periods</w:t>
                       </w:r>
                     </w:p>
                   </w:txbxContent>
@@ -21623,8 +21170,6 @@
         </w:rPr>
         <w:t xml:space="preserve"> and</w:t>
       </w:r>
-      <w:bookmarkStart w:id="0" w:name="_GoBack"/>
-      <w:bookmarkEnd w:id="0"/>
       <w:r>
         <w:rPr>
           <w:sz w:val="18"/>
@@ -21876,6 +21421,7 @@
       <w:r>
         <w:rPr>
           <w:noProof/>
+          <w:lang w:val="en-GB" w:eastAsia="en-GB"/>
         </w:rPr>
         <mc:AlternateContent>
           <mc:Choice Requires="wps">
@@ -21953,10 +21499,7 @@
                               <w:fldChar w:fldCharType="end"/>
                             </w:r>
                             <w:r>
-                              <w:t>.1 - Region B overlaps with region of element A</w:t>
-                            </w:r>
-                            <w:r>
-                              <w:t xml:space="preserve"> – returns 1, that means TRUE</w:t>
+                              <w:t>.1 - Region B overlaps with region of element A – returns 1, that means TRUE</w:t>
                             </w:r>
                           </w:p>
                         </w:txbxContent>
@@ -22011,10 +21554,7 @@
                         <w:fldChar w:fldCharType="end"/>
                       </w:r>
                       <w:r>
-                        <w:t>.1 - Region B overlaps with region of element A</w:t>
-                      </w:r>
-                      <w:r>
-                        <w:t xml:space="preserve"> – returns 1, that means TRUE</w:t>
+                        <w:t>.1 - Region B overlaps with region of element A – returns 1, that means TRUE</w:t>
                       </w:r>
                     </w:p>
                   </w:txbxContent>
@@ -22122,6 +21662,7 @@
       <w:r>
         <w:rPr>
           <w:noProof/>
+          <w:lang w:val="en-GB" w:eastAsia="en-GB"/>
         </w:rPr>
         <mc:AlternateContent>
           <mc:Choice Requires="wps">
@@ -22178,10 +21719,7 @@
                               </w:rPr>
                             </w:pPr>
                             <w:r>
-                              <w:t>Figure 5.2 – Region B don’t overlap with region of element A</w:t>
-                            </w:r>
-                            <w:r>
-                              <w:t xml:space="preserve"> – returns 0, that means FALSE</w:t>
+                              <w:t>Figure 5.2 – Region B don’t overlap with region of element A – returns 0, that means FALSE</w:t>
                             </w:r>
                           </w:p>
                         </w:txbxContent>
@@ -22218,10 +21756,7 @@
                         </w:rPr>
                       </w:pPr>
                       <w:r>
-                        <w:t>Figure 5.2 – Region B don’t overlap with region of element A</w:t>
-                      </w:r>
-                      <w:r>
-                        <w:t xml:space="preserve"> – returns 0, that means FALSE</w:t>
+                        <w:t>Figure 5.2 – Region B don’t overlap with region of element A – returns 0, that means FALSE</w:t>
                       </w:r>
                     </w:p>
                   </w:txbxContent>
@@ -22381,6 +21916,7 @@
       <w:r>
         <w:rPr>
           <w:noProof/>
+          <w:lang w:val="en-GB" w:eastAsia="en-GB"/>
         </w:rPr>
         <w:lastRenderedPageBreak/>
         <mc:AlternateContent>
@@ -22438,10 +21974,7 @@
                               </w:rPr>
                             </w:pPr>
                             <w:r>
-                              <w:t>Figure 5.3 – In this case, element 1 from series_id = 2</w:t>
-                            </w:r>
-                            <w:r>
-                              <w:t>, has two regions and in the first case the given region B overlaps with one of them and in the second case don’t overlap with any of them</w:t>
+                              <w:t>Figure 5.3 – In this case, element 1 from series_id = 2, has two regions and in the first case the given region B overlaps with one of them and in the second case don’t overlap with any of them</w:t>
                             </w:r>
                           </w:p>
                         </w:txbxContent>
@@ -22475,10 +22008,7 @@
                         </w:rPr>
                       </w:pPr>
                       <w:r>
-                        <w:t>Figure 5.3 – In this case, element 1 from series_id = 2</w:t>
-                      </w:r>
-                      <w:r>
-                        <w:t>, has two regions and in the first case the given region B overlaps with one of them and in the second case don’t overlap with any of them</w:t>
+                        <w:t>Figure 5.3 – In this case, element 1 from series_id = 2, has two regions and in the first case the given region B overlaps with one of them and in the second case don’t overlap with any of them</w:t>
                       </w:r>
                     </w:p>
                   </w:txbxContent>

</xml_diff>

<commit_message>
changes in trigger 2
</commit_message>
<xml_diff>
--- a/Parte II/Relatório_SIBD.docx
+++ b/Parte II/Relatório_SIBD.docx
@@ -9808,7 +9808,7 @@
           <w:sz w:val="16"/>
           <w:szCs w:val="19"/>
         </w:rPr>
-        <w:t xml:space="preserve"> (</w:t>
+        <w:t xml:space="preserve"> </w:t>
       </w:r>
       <w:proofErr w:type="spellStart"/>
       <w:r>
@@ -9875,7 +9875,7 @@
           <w:sz w:val="16"/>
           <w:szCs w:val="19"/>
         </w:rPr>
-        <w:t xml:space="preserve">) </w:t>
+        <w:t xml:space="preserve"> </w:t>
       </w:r>
       <w:r>
         <w:rPr>
@@ -9883,111 +9883,110 @@
           <w:sz w:val="16"/>
           <w:szCs w:val="19"/>
         </w:rPr>
-        <w:t>or</w:t>
-      </w:r>
-      <w:r>
+        <w:t>and</w:t>
+      </w:r>
+    </w:p>
+    <w:p>
+      <w:pPr>
+        <w:jc w:val="both"/>
         <w:rPr>
           <w:sz w:val="16"/>
           <w:szCs w:val="19"/>
         </w:rPr>
-        <w:t xml:space="preserve"> (</w:t>
-      </w:r>
-      <w:proofErr w:type="spellStart"/>
+      </w:pPr>
       <w:r>
         <w:rPr>
           <w:sz w:val="16"/>
           <w:szCs w:val="19"/>
         </w:rPr>
-        <w:t>patient_number</w:t>
-      </w:r>
-      <w:proofErr w:type="spellEnd"/>
-      <w:r>
-        <w:rPr>
+        <w:t xml:space="preserve">          (((</w:t>
+      </w:r>
+      <w:proofErr w:type="gramStart"/>
+      <w:r>
+        <w:rPr>
+          <w:b/>
           <w:sz w:val="16"/>
           <w:szCs w:val="19"/>
         </w:rPr>
-        <w:t xml:space="preserve"> = </w:t>
-      </w:r>
-      <w:proofErr w:type="spellStart"/>
-      <w:r>
-        <w:rPr>
-          <w:b/>
+        <w:t>TIMESTAMPDIFF</w:t>
+      </w:r>
+      <w:r>
+        <w:rPr>
           <w:sz w:val="16"/>
           <w:szCs w:val="19"/>
         </w:rPr>
-        <w:t>new.patient_number</w:t>
-      </w:r>
-      <w:proofErr w:type="spellEnd"/>
+        <w:t>(</w:t>
+      </w:r>
+      <w:proofErr w:type="gramEnd"/>
       <w:r>
         <w:rPr>
           <w:sz w:val="16"/>
           <w:szCs w:val="19"/>
         </w:rPr>
-        <w:t xml:space="preserve">) </w:t>
-      </w:r>
-      <w:r>
-        <w:rPr>
-          <w:b/>
+        <w:t xml:space="preserve">second, </w:t>
+      </w:r>
+      <w:proofErr w:type="spellStart"/>
+      <w:r>
+        <w:rPr>
           <w:sz w:val="16"/>
           <w:szCs w:val="19"/>
         </w:rPr>
-        <w:t>and</w:t>
-      </w:r>
-    </w:p>
-    <w:p>
-      <w:pPr>
-        <w:jc w:val="both"/>
+        <w:t>start_date</w:t>
+      </w:r>
+      <w:proofErr w:type="spellEnd"/>
+      <w:r>
         <w:rPr>
           <w:sz w:val="16"/>
           <w:szCs w:val="19"/>
         </w:rPr>
-      </w:pPr>
-      <w:r>
-        <w:rPr>
+        <w:t xml:space="preserve">, </w:t>
+      </w:r>
+      <w:proofErr w:type="spellStart"/>
+      <w:r>
+        <w:rPr>
+          <w:b/>
           <w:sz w:val="16"/>
           <w:szCs w:val="19"/>
         </w:rPr>
-        <w:t xml:space="preserve">          (((</w:t>
-      </w:r>
-      <w:proofErr w:type="gramStart"/>
-      <w:r>
-        <w:rPr>
-          <w:b/>
+        <w:t>new.end_date</w:t>
+      </w:r>
+      <w:proofErr w:type="spellEnd"/>
+      <w:r>
+        <w:rPr>
           <w:sz w:val="16"/>
           <w:szCs w:val="19"/>
         </w:rPr>
-        <w:t>TIMESTAMPDIFF</w:t>
-      </w:r>
-      <w:r>
-        <w:rPr>
+        <w:t xml:space="preserve">) &gt;= 0) </w:t>
+      </w:r>
+      <w:r>
+        <w:rPr>
+          <w:b/>
           <w:sz w:val="16"/>
           <w:szCs w:val="19"/>
         </w:rPr>
-        <w:t>(</w:t>
-      </w:r>
-      <w:proofErr w:type="gramEnd"/>
+        <w:t>and</w:t>
+      </w:r>
       <w:r>
         <w:rPr>
           <w:sz w:val="16"/>
           <w:szCs w:val="19"/>
         </w:rPr>
-        <w:t xml:space="preserve">second, </w:t>
-      </w:r>
-      <w:proofErr w:type="spellStart"/>
-      <w:r>
-        <w:rPr>
+        <w:t xml:space="preserve"> (</w:t>
+      </w:r>
+      <w:r>
+        <w:rPr>
+          <w:b/>
           <w:sz w:val="16"/>
           <w:szCs w:val="19"/>
         </w:rPr>
-        <w:t>start_date</w:t>
-      </w:r>
-      <w:proofErr w:type="spellEnd"/>
+        <w:t>TIMESTAMPDIFF</w:t>
+      </w:r>
       <w:r>
         <w:rPr>
           <w:sz w:val="16"/>
           <w:szCs w:val="19"/>
         </w:rPr>
-        <w:t xml:space="preserve">, </w:t>
+        <w:t xml:space="preserve">(second, </w:t>
       </w:r>
       <w:proofErr w:type="spellStart"/>
       <w:r>
@@ -10004,22 +10003,23 @@
           <w:sz w:val="16"/>
           <w:szCs w:val="19"/>
         </w:rPr>
-        <w:t xml:space="preserve">) &gt;= 0) </w:t>
-      </w:r>
-      <w:r>
-        <w:rPr>
-          <w:b/>
+        <w:t xml:space="preserve">, </w:t>
+      </w:r>
+      <w:proofErr w:type="spellStart"/>
+      <w:r>
+        <w:rPr>
           <w:sz w:val="16"/>
           <w:szCs w:val="19"/>
         </w:rPr>
-        <w:t>and</w:t>
-      </w:r>
+        <w:t>end_date</w:t>
+      </w:r>
+      <w:proofErr w:type="spellEnd"/>
       <w:r>
         <w:rPr>
           <w:sz w:val="16"/>
           <w:szCs w:val="19"/>
         </w:rPr>
-        <w:t xml:space="preserve"> (</w:t>
+        <w:t xml:space="preserve">) &gt;= 0)) </w:t>
       </w:r>
       <w:r>
         <w:rPr>
@@ -10027,110 +10027,109 @@
           <w:sz w:val="16"/>
           <w:szCs w:val="19"/>
         </w:rPr>
-        <w:t>TIMESTAMPDIFF</w:t>
-      </w:r>
-      <w:r>
+        <w:t>or</w:t>
+      </w:r>
+    </w:p>
+    <w:p>
+      <w:pPr>
         <w:rPr>
           <w:sz w:val="16"/>
           <w:szCs w:val="19"/>
         </w:rPr>
-        <w:t xml:space="preserve">(second, </w:t>
-      </w:r>
-      <w:proofErr w:type="spellStart"/>
-      <w:r>
-        <w:rPr>
-          <w:b/>
+      </w:pPr>
+      <w:r>
+        <w:rPr>
           <w:sz w:val="16"/>
           <w:szCs w:val="19"/>
         </w:rPr>
-        <w:t>new.end_date</w:t>
-      </w:r>
-      <w:proofErr w:type="spellEnd"/>
-      <w:r>
-        <w:rPr>
+        <w:t xml:space="preserve">          ((</w:t>
+      </w:r>
+      <w:proofErr w:type="gramStart"/>
+      <w:r>
+        <w:rPr>
+          <w:b/>
           <w:sz w:val="16"/>
           <w:szCs w:val="19"/>
         </w:rPr>
-        <w:t xml:space="preserve">, </w:t>
-      </w:r>
-      <w:proofErr w:type="spellStart"/>
+        <w:t>TIMESTAMPDIFF</w:t>
+      </w:r>
       <w:r>
         <w:rPr>
           <w:sz w:val="16"/>
           <w:szCs w:val="19"/>
         </w:rPr>
-        <w:t>end_date</w:t>
-      </w:r>
-      <w:proofErr w:type="spellEnd"/>
+        <w:t>(</w:t>
+      </w:r>
+      <w:proofErr w:type="gramEnd"/>
       <w:r>
         <w:rPr>
           <w:sz w:val="16"/>
           <w:szCs w:val="19"/>
         </w:rPr>
-        <w:t xml:space="preserve">) &gt;= 0)) </w:t>
-      </w:r>
-      <w:r>
-        <w:rPr>
-          <w:b/>
+        <w:t xml:space="preserve">second, </w:t>
+      </w:r>
+      <w:proofErr w:type="spellStart"/>
+      <w:r>
+        <w:rPr>
           <w:sz w:val="16"/>
           <w:szCs w:val="19"/>
         </w:rPr>
-        <w:t>or</w:t>
-      </w:r>
-    </w:p>
-    <w:p>
-      <w:pPr>
+        <w:t>start_date</w:t>
+      </w:r>
+      <w:proofErr w:type="spellEnd"/>
+      <w:r>
         <w:rPr>
           <w:sz w:val="16"/>
           <w:szCs w:val="19"/>
         </w:rPr>
-      </w:pPr>
-      <w:r>
-        <w:rPr>
+        <w:t xml:space="preserve">, </w:t>
+      </w:r>
+      <w:proofErr w:type="spellStart"/>
+      <w:r>
+        <w:rPr>
+          <w:b/>
           <w:sz w:val="16"/>
           <w:szCs w:val="19"/>
         </w:rPr>
-        <w:t xml:space="preserve">          ((</w:t>
-      </w:r>
-      <w:proofErr w:type="gramStart"/>
-      <w:r>
-        <w:rPr>
-          <w:b/>
+        <w:t>new.start_date</w:t>
+      </w:r>
+      <w:proofErr w:type="spellEnd"/>
+      <w:r>
+        <w:rPr>
           <w:sz w:val="16"/>
           <w:szCs w:val="19"/>
         </w:rPr>
-        <w:t>TIMESTAMPDIFF</w:t>
-      </w:r>
-      <w:r>
-        <w:rPr>
+        <w:t xml:space="preserve">) &gt;= 0) </w:t>
+      </w:r>
+      <w:r>
+        <w:rPr>
+          <w:b/>
           <w:sz w:val="16"/>
           <w:szCs w:val="19"/>
         </w:rPr>
-        <w:t>(</w:t>
-      </w:r>
-      <w:proofErr w:type="gramEnd"/>
+        <w:t>and</w:t>
+      </w:r>
       <w:r>
         <w:rPr>
           <w:sz w:val="16"/>
           <w:szCs w:val="19"/>
         </w:rPr>
-        <w:t xml:space="preserve">second, </w:t>
-      </w:r>
-      <w:proofErr w:type="spellStart"/>
-      <w:r>
-        <w:rPr>
+        <w:t xml:space="preserve"> (</w:t>
+      </w:r>
+      <w:r>
+        <w:rPr>
+          <w:b/>
           <w:sz w:val="16"/>
           <w:szCs w:val="19"/>
         </w:rPr>
-        <w:t>start_date</w:t>
-      </w:r>
-      <w:proofErr w:type="spellEnd"/>
+        <w:t>TIMESTAMPDIFF</w:t>
+      </w:r>
       <w:r>
         <w:rPr>
           <w:sz w:val="16"/>
           <w:szCs w:val="19"/>
         </w:rPr>
-        <w:t xml:space="preserve">, </w:t>
+        <w:t xml:space="preserve">(second, </w:t>
       </w:r>
       <w:proofErr w:type="spellStart"/>
       <w:r>
@@ -10147,22 +10146,23 @@
           <w:sz w:val="16"/>
           <w:szCs w:val="19"/>
         </w:rPr>
-        <w:t xml:space="preserve">) &gt;= 0) </w:t>
-      </w:r>
-      <w:r>
-        <w:rPr>
-          <w:b/>
+        <w:t xml:space="preserve">, </w:t>
+      </w:r>
+      <w:proofErr w:type="spellStart"/>
+      <w:r>
+        <w:rPr>
           <w:sz w:val="16"/>
           <w:szCs w:val="19"/>
         </w:rPr>
-        <w:t>and</w:t>
-      </w:r>
+        <w:t>end_date</w:t>
+      </w:r>
+      <w:proofErr w:type="spellEnd"/>
       <w:r>
         <w:rPr>
           <w:sz w:val="16"/>
           <w:szCs w:val="19"/>
         </w:rPr>
-        <w:t xml:space="preserve"> (</w:t>
+        <w:t xml:space="preserve">) &gt;= 0)) </w:t>
       </w:r>
       <w:r>
         <w:rPr>
@@ -10170,111 +10170,109 @@
           <w:sz w:val="16"/>
           <w:szCs w:val="19"/>
         </w:rPr>
-        <w:t>TIMESTAMPDIFF</w:t>
-      </w:r>
-      <w:r>
+        <w:t>or</w:t>
+      </w:r>
+    </w:p>
+    <w:p>
+      <w:pPr>
         <w:rPr>
           <w:sz w:val="16"/>
           <w:szCs w:val="19"/>
         </w:rPr>
-        <w:t xml:space="preserve">(second, </w:t>
-      </w:r>
-      <w:proofErr w:type="spellStart"/>
-      <w:r>
-        <w:rPr>
-          <w:b/>
+      </w:pPr>
+      <w:r>
+        <w:rPr>
           <w:sz w:val="16"/>
           <w:szCs w:val="19"/>
         </w:rPr>
-        <w:t>new.start_date</w:t>
-      </w:r>
-      <w:proofErr w:type="spellEnd"/>
-      <w:r>
-        <w:rPr>
+        <w:t xml:space="preserve">          ((</w:t>
+      </w:r>
+      <w:proofErr w:type="gramStart"/>
+      <w:r>
+        <w:rPr>
+          <w:b/>
           <w:sz w:val="16"/>
           <w:szCs w:val="19"/>
         </w:rPr>
-        <w:t xml:space="preserve">, </w:t>
-      </w:r>
-      <w:proofErr w:type="spellStart"/>
+        <w:t>TIMESTAMPDIFF</w:t>
+      </w:r>
       <w:r>
         <w:rPr>
           <w:sz w:val="16"/>
           <w:szCs w:val="19"/>
         </w:rPr>
-        <w:t>end_date</w:t>
-      </w:r>
-      <w:proofErr w:type="spellEnd"/>
+        <w:t>(</w:t>
+      </w:r>
+      <w:proofErr w:type="gramEnd"/>
       <w:r>
         <w:rPr>
           <w:sz w:val="16"/>
           <w:szCs w:val="19"/>
         </w:rPr>
-        <w:t xml:space="preserve">) &gt;= 0)) </w:t>
-      </w:r>
+        <w:t xml:space="preserve">second, </w:t>
+      </w:r>
+      <w:proofErr w:type="spellStart"/>
       <w:r>
         <w:rPr>
           <w:b/>
           <w:sz w:val="16"/>
           <w:szCs w:val="19"/>
         </w:rPr>
-        <w:t>or</w:t>
-      </w:r>
-    </w:p>
-    <w:p>
-      <w:pPr>
+        <w:t>new.start_date</w:t>
+      </w:r>
+      <w:proofErr w:type="spellEnd"/>
+      <w:r>
         <w:rPr>
           <w:sz w:val="16"/>
           <w:szCs w:val="19"/>
         </w:rPr>
-      </w:pPr>
+        <w:t xml:space="preserve">, </w:t>
+      </w:r>
+      <w:proofErr w:type="spellStart"/>
       <w:r>
         <w:rPr>
           <w:sz w:val="16"/>
           <w:szCs w:val="19"/>
         </w:rPr>
-        <w:t xml:space="preserve">          ((</w:t>
-      </w:r>
-      <w:proofErr w:type="gramStart"/>
-      <w:r>
-        <w:rPr>
-          <w:b/>
+        <w:t>start_date</w:t>
+      </w:r>
+      <w:proofErr w:type="spellEnd"/>
+      <w:r>
+        <w:rPr>
           <w:sz w:val="16"/>
           <w:szCs w:val="19"/>
         </w:rPr>
-        <w:t>TIMESTAMPDIFF</w:t>
-      </w:r>
-      <w:r>
-        <w:rPr>
+        <w:t xml:space="preserve">) &gt;= 0) </w:t>
+      </w:r>
+      <w:r>
+        <w:rPr>
+          <w:b/>
           <w:sz w:val="16"/>
           <w:szCs w:val="19"/>
         </w:rPr>
-        <w:t>(</w:t>
-      </w:r>
-      <w:proofErr w:type="gramEnd"/>
+        <w:t>and</w:t>
+      </w:r>
       <w:r>
         <w:rPr>
           <w:sz w:val="16"/>
           <w:szCs w:val="19"/>
         </w:rPr>
-        <w:t xml:space="preserve">second, </w:t>
-      </w:r>
-      <w:proofErr w:type="spellStart"/>
+        <w:t xml:space="preserve"> (</w:t>
+      </w:r>
       <w:r>
         <w:rPr>
           <w:b/>
           <w:sz w:val="16"/>
           <w:szCs w:val="19"/>
         </w:rPr>
-        <w:t>new.start_date</w:t>
-      </w:r>
-      <w:proofErr w:type="spellEnd"/>
+        <w:t>TIMESTAMPDIFF</w:t>
+      </w:r>
       <w:r>
         <w:rPr>
           <w:sz w:val="16"/>
           <w:szCs w:val="19"/>
         </w:rPr>
-        <w:t xml:space="preserve">, </w:t>
+        <w:t xml:space="preserve">(second, </w:t>
       </w:r>
       <w:proofErr w:type="spellStart"/>
       <w:r>
@@ -10282,7 +10280,7 @@
           <w:sz w:val="16"/>
           <w:szCs w:val="19"/>
         </w:rPr>
-        <w:t>start_date</w:t>
+        <w:t>end_date</w:t>
       </w:r>
       <w:proofErr w:type="spellEnd"/>
       <w:r>
@@ -10290,22 +10288,24 @@
           <w:sz w:val="16"/>
           <w:szCs w:val="19"/>
         </w:rPr>
-        <w:t xml:space="preserve">) &gt;= 0) </w:t>
-      </w:r>
+        <w:t xml:space="preserve">, </w:t>
+      </w:r>
+      <w:proofErr w:type="spellStart"/>
       <w:r>
         <w:rPr>
           <w:b/>
           <w:sz w:val="16"/>
           <w:szCs w:val="19"/>
         </w:rPr>
-        <w:t>and</w:t>
-      </w:r>
+        <w:t>new.end_date</w:t>
+      </w:r>
+      <w:proofErr w:type="spellEnd"/>
       <w:r>
         <w:rPr>
           <w:sz w:val="16"/>
           <w:szCs w:val="19"/>
         </w:rPr>
-        <w:t xml:space="preserve"> (</w:t>
+        <w:t xml:space="preserve">) &gt;= 0)))) </w:t>
       </w:r>
       <w:r>
         <w:rPr>
@@ -10313,172 +10313,177 @@
           <w:sz w:val="16"/>
           <w:szCs w:val="19"/>
         </w:rPr>
-        <w:t>TIMESTAMPDIFF</w:t>
-      </w:r>
-      <w:r>
+        <w:t>then</w:t>
+      </w:r>
+    </w:p>
+    <w:p>
+      <w:pPr>
         <w:rPr>
           <w:sz w:val="16"/>
           <w:szCs w:val="19"/>
         </w:rPr>
-        <w:t xml:space="preserve">(second, </w:t>
-      </w:r>
-      <w:proofErr w:type="spellStart"/>
+      </w:pPr>
       <w:r>
         <w:rPr>
           <w:sz w:val="16"/>
           <w:szCs w:val="19"/>
         </w:rPr>
-        <w:t>end_date</w:t>
-      </w:r>
-      <w:proofErr w:type="spellEnd"/>
+        <w:tab/>
+      </w:r>
       <w:r>
         <w:rPr>
           <w:sz w:val="16"/>
           <w:szCs w:val="19"/>
         </w:rPr>
-        <w:t xml:space="preserve">, </w:t>
-      </w:r>
-      <w:proofErr w:type="spellStart"/>
-      <w:r>
-        <w:rPr>
-          <w:b/>
+        <w:tab/>
+      </w:r>
+    </w:p>
+    <w:p>
+      <w:pPr>
+        <w:rPr>
           <w:sz w:val="16"/>
           <w:szCs w:val="19"/>
         </w:rPr>
-        <w:t>new.end_date</w:t>
-      </w:r>
-      <w:proofErr w:type="spellEnd"/>
+      </w:pPr>
       <w:r>
         <w:rPr>
           <w:sz w:val="16"/>
           <w:szCs w:val="19"/>
         </w:rPr>
-        <w:t xml:space="preserve">) &gt;= 0)))) </w:t>
-      </w:r>
-      <w:r>
-        <w:rPr>
-          <w:b/>
+        <w:tab/>
+      </w:r>
+      <w:r>
+        <w:rPr>
           <w:sz w:val="16"/>
           <w:szCs w:val="19"/>
         </w:rPr>
-        <w:t>then</w:t>
-      </w:r>
-    </w:p>
-    <w:p>
-      <w:pPr>
-        <w:rPr>
+        <w:tab/>
+      </w:r>
+      <w:r>
+        <w:rPr>
+          <w:b/>
           <w:sz w:val="16"/>
           <w:szCs w:val="19"/>
         </w:rPr>
-      </w:pPr>
-      <w:r>
-        <w:rPr>
+        <w:t xml:space="preserve">signal </w:t>
+      </w:r>
+      <w:proofErr w:type="spellStart"/>
+      <w:r>
+        <w:rPr>
+          <w:b/>
           <w:sz w:val="16"/>
           <w:szCs w:val="19"/>
         </w:rPr>
-        <w:tab/>
-      </w:r>
-      <w:r>
-        <w:rPr>
+        <w:t>sqlstate</w:t>
+      </w:r>
+      <w:proofErr w:type="spellEnd"/>
+      <w:r>
+        <w:rPr>
+          <w:b/>
           <w:sz w:val="16"/>
           <w:szCs w:val="19"/>
         </w:rPr>
-        <w:tab/>
-      </w:r>
-    </w:p>
-    <w:p>
-      <w:pPr>
-        <w:rPr>
+        <w:t xml:space="preserve"> '45000' set </w:t>
+      </w:r>
+      <w:proofErr w:type="spellStart"/>
+      <w:r>
+        <w:rPr>
+          <w:b/>
           <w:sz w:val="16"/>
           <w:szCs w:val="19"/>
         </w:rPr>
-      </w:pPr>
+        <w:t>message_text</w:t>
+      </w:r>
+      <w:proofErr w:type="spellEnd"/>
       <w:r>
         <w:rPr>
           <w:sz w:val="16"/>
           <w:szCs w:val="19"/>
         </w:rPr>
-        <w:tab/>
-      </w:r>
-      <w:r>
-        <w:rPr>
+        <w:t xml:space="preserve"> = 'Overlapping Periods';</w:t>
+      </w:r>
+    </w:p>
+    <w:p>
+      <w:pPr>
+        <w:rPr>
+          <w:b/>
           <w:sz w:val="16"/>
           <w:szCs w:val="19"/>
         </w:rPr>
-        <w:tab/>
-      </w:r>
-      <w:r>
-        <w:rPr>
-          <w:b/>
+      </w:pPr>
+      <w:r>
+        <w:rPr>
           <w:sz w:val="16"/>
           <w:szCs w:val="19"/>
         </w:rPr>
-        <w:t xml:space="preserve">signal </w:t>
-      </w:r>
-      <w:proofErr w:type="spellStart"/>
+        <w:tab/>
+      </w:r>
       <w:r>
         <w:rPr>
           <w:b/>
           <w:sz w:val="16"/>
           <w:szCs w:val="19"/>
         </w:rPr>
-        <w:t>sqlstate</w:t>
-      </w:r>
-      <w:proofErr w:type="spellEnd"/>
-      <w:r>
+        <w:t>end if;</w:t>
+      </w:r>
+    </w:p>
+    <w:p>
+      <w:pPr>
         <w:rPr>
           <w:b/>
           <w:sz w:val="16"/>
           <w:szCs w:val="19"/>
         </w:rPr>
-        <w:t xml:space="preserve"> '45000' set </w:t>
-      </w:r>
-      <w:proofErr w:type="spellStart"/>
+      </w:pPr>
       <w:r>
         <w:rPr>
           <w:b/>
           <w:sz w:val="16"/>
           <w:szCs w:val="19"/>
         </w:rPr>
-        <w:t>message_text</w:t>
-      </w:r>
-      <w:proofErr w:type="spellEnd"/>
-      <w:r>
-        <w:rPr>
+        <w:t>end$$</w:t>
+      </w:r>
+    </w:p>
+    <w:p>
+      <w:pPr>
+        <w:rPr>
+          <w:b/>
           <w:sz w:val="16"/>
           <w:szCs w:val="19"/>
         </w:rPr>
-        <w:t xml:space="preserve"> = 'Overlapping Periods';</w:t>
-      </w:r>
-    </w:p>
-    <w:p>
-      <w:pPr>
+      </w:pPr>
+      <w:proofErr w:type="gramStart"/>
+      <w:r>
         <w:rPr>
           <w:b/>
           <w:sz w:val="16"/>
           <w:szCs w:val="19"/>
         </w:rPr>
-      </w:pPr>
-      <w:r>
-        <w:rPr>
+        <w:t>delimiter ;</w:t>
+      </w:r>
+      <w:proofErr w:type="gramEnd"/>
+    </w:p>
+    <w:p>
+      <w:pPr>
+        <w:rPr>
+          <w:b/>
           <w:sz w:val="16"/>
           <w:szCs w:val="19"/>
         </w:rPr>
-        <w:tab/>
-      </w:r>
+      </w:pPr>
       <w:r>
         <w:rPr>
           <w:b/>
           <w:sz w:val="16"/>
           <w:szCs w:val="19"/>
         </w:rPr>
-        <w:t>end if;</w:t>
-      </w:r>
-    </w:p>
-    <w:p>
-      <w:pPr>
-        <w:rPr>
-          <w:b/>
+        <w:lastRenderedPageBreak/>
+        <w:t>delimiter $$</w:t>
+      </w:r>
+    </w:p>
+    <w:p>
+      <w:pPr>
+        <w:rPr>
           <w:sz w:val="16"/>
           <w:szCs w:val="19"/>
         </w:rPr>
@@ -10489,231 +10494,228 @@
           <w:sz w:val="16"/>
           <w:szCs w:val="19"/>
         </w:rPr>
-        <w:t>end$$</w:t>
-      </w:r>
-    </w:p>
-    <w:p>
-      <w:pPr>
-        <w:rPr>
-          <w:b/>
+        <w:t>create trigger</w:t>
+      </w:r>
+      <w:r>
+        <w:rPr>
           <w:sz w:val="16"/>
           <w:szCs w:val="19"/>
         </w:rPr>
-      </w:pPr>
-      <w:proofErr w:type="gramStart"/>
-      <w:r>
-        <w:rPr>
-          <w:b/>
+        <w:t xml:space="preserve"> </w:t>
+      </w:r>
+      <w:proofErr w:type="spellStart"/>
+      <w:r>
+        <w:rPr>
           <w:sz w:val="16"/>
           <w:szCs w:val="19"/>
         </w:rPr>
-        <w:t>delimiter ;</w:t>
-      </w:r>
-      <w:proofErr w:type="gramEnd"/>
-    </w:p>
-    <w:p>
-      <w:pPr>
-        <w:rPr>
-          <w:b/>
+        <w:t>prevent_device_association_insert</w:t>
+      </w:r>
+      <w:proofErr w:type="spellEnd"/>
+      <w:r>
+        <w:rPr>
           <w:sz w:val="16"/>
           <w:szCs w:val="19"/>
         </w:rPr>
-      </w:pPr>
+        <w:t xml:space="preserve"> </w:t>
+      </w:r>
       <w:r>
         <w:rPr>
           <w:b/>
           <w:sz w:val="16"/>
           <w:szCs w:val="19"/>
         </w:rPr>
-        <w:lastRenderedPageBreak/>
-        <w:t>delimiter $$</w:t>
-      </w:r>
-    </w:p>
-    <w:p>
-      <w:pPr>
-        <w:rPr>
+        <w:t xml:space="preserve">before </w:t>
+      </w:r>
+      <w:proofErr w:type="gramStart"/>
+      <w:r>
+        <w:rPr>
+          <w:b/>
           <w:sz w:val="16"/>
           <w:szCs w:val="19"/>
         </w:rPr>
-      </w:pPr>
+        <w:t>update</w:t>
+      </w:r>
+      <w:proofErr w:type="gramEnd"/>
       <w:r>
         <w:rPr>
           <w:b/>
           <w:sz w:val="16"/>
           <w:szCs w:val="19"/>
         </w:rPr>
-        <w:t>create trigger</w:t>
+        <w:t xml:space="preserve"> on</w:t>
       </w:r>
       <w:r>
         <w:rPr>
           <w:sz w:val="16"/>
           <w:szCs w:val="19"/>
         </w:rPr>
-        <w:t xml:space="preserve"> </w:t>
-      </w:r>
-      <w:proofErr w:type="spellStart"/>
-      <w:r>
-        <w:rPr>
+        <w:t xml:space="preserve"> Wears</w:t>
+      </w:r>
+    </w:p>
+    <w:p>
+      <w:pPr>
+        <w:rPr>
+          <w:b/>
           <w:sz w:val="16"/>
           <w:szCs w:val="19"/>
         </w:rPr>
-        <w:t>prevent_device_association_insert</w:t>
-      </w:r>
-      <w:proofErr w:type="spellEnd"/>
-      <w:r>
-        <w:rPr>
+      </w:pPr>
+      <w:r>
+        <w:rPr>
+          <w:b/>
           <w:sz w:val="16"/>
           <w:szCs w:val="19"/>
         </w:rPr>
-        <w:t xml:space="preserve"> </w:t>
-      </w:r>
-      <w:r>
+        <w:t>for each row</w:t>
+      </w:r>
+    </w:p>
+    <w:p>
+      <w:pPr>
         <w:rPr>
           <w:b/>
           <w:sz w:val="16"/>
           <w:szCs w:val="19"/>
         </w:rPr>
-        <w:t xml:space="preserve">before </w:t>
-      </w:r>
-      <w:proofErr w:type="gramStart"/>
+      </w:pPr>
       <w:r>
         <w:rPr>
           <w:b/>
           <w:sz w:val="16"/>
           <w:szCs w:val="19"/>
         </w:rPr>
-        <w:t>update</w:t>
-      </w:r>
-      <w:proofErr w:type="gramEnd"/>
-      <w:r>
+        <w:t>begin</w:t>
+      </w:r>
+    </w:p>
+    <w:p>
+      <w:pPr>
+        <w:ind w:firstLine="142"/>
         <w:rPr>
           <w:b/>
           <w:sz w:val="16"/>
           <w:szCs w:val="19"/>
         </w:rPr>
-        <w:t xml:space="preserve"> on</w:t>
-      </w:r>
-      <w:r>
-        <w:rPr>
+      </w:pPr>
+      <w:r>
+        <w:rPr>
+          <w:b/>
           <w:sz w:val="16"/>
           <w:szCs w:val="19"/>
         </w:rPr>
-        <w:t xml:space="preserve"> Wears</w:t>
-      </w:r>
-    </w:p>
-    <w:p>
-      <w:pPr>
+        <w:t xml:space="preserve">if </w:t>
+      </w:r>
+      <w:proofErr w:type="gramStart"/>
+      <w:r>
         <w:rPr>
           <w:b/>
           <w:sz w:val="16"/>
           <w:szCs w:val="19"/>
         </w:rPr>
-      </w:pPr>
-      <w:r>
-        <w:rPr>
-          <w:b/>
+        <w:t>exists</w:t>
+      </w:r>
+      <w:r>
+        <w:rPr>
           <w:sz w:val="16"/>
           <w:szCs w:val="19"/>
         </w:rPr>
-        <w:t>for each row</w:t>
-      </w:r>
-    </w:p>
-    <w:p>
-      <w:pPr>
+        <w:t>(</w:t>
+      </w:r>
+      <w:proofErr w:type="gramEnd"/>
+      <w:r>
         <w:rPr>
           <w:b/>
           <w:sz w:val="16"/>
           <w:szCs w:val="19"/>
         </w:rPr>
-      </w:pPr>
-      <w:r>
-        <w:rPr>
-          <w:b/>
+        <w:t>select *</w:t>
+      </w:r>
+    </w:p>
+    <w:p>
+      <w:pPr>
+        <w:rPr>
           <w:sz w:val="16"/>
           <w:szCs w:val="19"/>
         </w:rPr>
-        <w:t>begin</w:t>
-      </w:r>
-    </w:p>
-    <w:p>
-      <w:pPr>
-        <w:ind w:firstLine="142"/>
+      </w:pPr>
+      <w:r>
         <w:rPr>
           <w:b/>
           <w:sz w:val="16"/>
           <w:szCs w:val="19"/>
         </w:rPr>
-      </w:pPr>
-      <w:r>
-        <w:rPr>
-          <w:b/>
+        <w:t xml:space="preserve">                   from</w:t>
+      </w:r>
+      <w:r>
+        <w:rPr>
           <w:sz w:val="16"/>
           <w:szCs w:val="19"/>
         </w:rPr>
-        <w:t xml:space="preserve">if </w:t>
-      </w:r>
-      <w:proofErr w:type="gramStart"/>
-      <w:r>
-        <w:rPr>
-          <w:b/>
+        <w:t xml:space="preserve"> Wears</w:t>
+      </w:r>
+    </w:p>
+    <w:p>
+      <w:pPr>
+        <w:rPr>
           <w:sz w:val="16"/>
           <w:szCs w:val="19"/>
         </w:rPr>
-        <w:t>exists</w:t>
-      </w:r>
+      </w:pPr>
       <w:r>
         <w:rPr>
           <w:sz w:val="16"/>
           <w:szCs w:val="19"/>
         </w:rPr>
-        <w:t>(</w:t>
-      </w:r>
-      <w:proofErr w:type="gramEnd"/>
+        <w:t xml:space="preserve">                   </w:t>
+      </w:r>
       <w:r>
         <w:rPr>
           <w:b/>
           <w:sz w:val="16"/>
           <w:szCs w:val="19"/>
         </w:rPr>
-        <w:t>select *</w:t>
-      </w:r>
-    </w:p>
-    <w:p>
-      <w:pPr>
+        <w:t>where</w:t>
+      </w:r>
+      <w:r>
         <w:rPr>
           <w:sz w:val="16"/>
           <w:szCs w:val="19"/>
         </w:rPr>
-      </w:pPr>
-      <w:r>
-        <w:rPr>
-          <w:b/>
+        <w:t xml:space="preserve"> </w:t>
+      </w:r>
+      <w:proofErr w:type="spellStart"/>
+      <w:r>
+        <w:rPr>
           <w:sz w:val="16"/>
           <w:szCs w:val="19"/>
         </w:rPr>
-        <w:t xml:space="preserve">                   from</w:t>
-      </w:r>
+        <w:t>serialnum</w:t>
+      </w:r>
+      <w:proofErr w:type="spellEnd"/>
       <w:r>
         <w:rPr>
           <w:sz w:val="16"/>
           <w:szCs w:val="19"/>
         </w:rPr>
-        <w:t xml:space="preserve"> Wears</w:t>
-      </w:r>
-    </w:p>
-    <w:p>
-      <w:pPr>
-        <w:rPr>
+        <w:t xml:space="preserve"> = </w:t>
+      </w:r>
+      <w:proofErr w:type="spellStart"/>
+      <w:proofErr w:type="gramStart"/>
+      <w:r>
+        <w:rPr>
+          <w:b/>
           <w:sz w:val="16"/>
           <w:szCs w:val="19"/>
         </w:rPr>
-      </w:pPr>
+        <w:t>new.serialnum</w:t>
+      </w:r>
+      <w:proofErr w:type="spellEnd"/>
+      <w:proofErr w:type="gramEnd"/>
       <w:r>
         <w:rPr>
           <w:sz w:val="16"/>
           <w:szCs w:val="19"/>
         </w:rPr>
-        <w:t xml:space="preserve">                   </w:t>
+        <w:t xml:space="preserve"> </w:t>
       </w:r>
       <w:r>
         <w:rPr>
@@ -10721,22 +10723,23 @@
           <w:sz w:val="16"/>
           <w:szCs w:val="19"/>
         </w:rPr>
-        <w:t>where</w:t>
+        <w:t>and</w:t>
       </w:r>
       <w:r>
         <w:rPr>
           <w:sz w:val="16"/>
           <w:szCs w:val="19"/>
         </w:rPr>
-        <w:t xml:space="preserve"> (</w:t>
+        <w:t xml:space="preserve"> manufacturer = </w:t>
       </w:r>
       <w:proofErr w:type="spellStart"/>
       <w:r>
         <w:rPr>
+          <w:b/>
           <w:sz w:val="16"/>
           <w:szCs w:val="19"/>
         </w:rPr>
-        <w:t>serialnum</w:t>
+        <w:t>new.manufacturer</w:t>
       </w:r>
       <w:proofErr w:type="spellEnd"/>
       <w:r>
@@ -10744,106 +10747,7 @@
           <w:sz w:val="16"/>
           <w:szCs w:val="19"/>
         </w:rPr>
-        <w:t xml:space="preserve"> = </w:t>
-      </w:r>
-      <w:proofErr w:type="spellStart"/>
-      <w:proofErr w:type="gramStart"/>
-      <w:r>
-        <w:rPr>
-          <w:b/>
-          <w:sz w:val="16"/>
-          <w:szCs w:val="19"/>
-        </w:rPr>
-        <w:t>new.serialnum</w:t>
-      </w:r>
-      <w:proofErr w:type="spellEnd"/>
-      <w:proofErr w:type="gramEnd"/>
-      <w:r>
-        <w:rPr>
-          <w:sz w:val="16"/>
-          <w:szCs w:val="19"/>
-        </w:rPr>
         <w:t xml:space="preserve"> </w:t>
-      </w:r>
-      <w:r>
-        <w:rPr>
-          <w:b/>
-          <w:sz w:val="16"/>
-          <w:szCs w:val="19"/>
-        </w:rPr>
-        <w:t>and</w:t>
-      </w:r>
-      <w:r>
-        <w:rPr>
-          <w:sz w:val="16"/>
-          <w:szCs w:val="19"/>
-        </w:rPr>
-        <w:t xml:space="preserve"> manufacturer = </w:t>
-      </w:r>
-      <w:proofErr w:type="spellStart"/>
-      <w:r>
-        <w:rPr>
-          <w:b/>
-          <w:sz w:val="16"/>
-          <w:szCs w:val="19"/>
-        </w:rPr>
-        <w:t>new.manufacturer</w:t>
-      </w:r>
-      <w:proofErr w:type="spellEnd"/>
-      <w:r>
-        <w:rPr>
-          <w:sz w:val="16"/>
-          <w:szCs w:val="19"/>
-        </w:rPr>
-        <w:t xml:space="preserve">) </w:t>
-      </w:r>
-      <w:r>
-        <w:rPr>
-          <w:b/>
-          <w:sz w:val="16"/>
-          <w:szCs w:val="19"/>
-        </w:rPr>
-        <w:t>or</w:t>
-      </w:r>
-      <w:r>
-        <w:rPr>
-          <w:sz w:val="16"/>
-          <w:szCs w:val="19"/>
-        </w:rPr>
-        <w:t xml:space="preserve"> (</w:t>
-      </w:r>
-      <w:proofErr w:type="spellStart"/>
-      <w:r>
-        <w:rPr>
-          <w:sz w:val="16"/>
-          <w:szCs w:val="19"/>
-        </w:rPr>
-        <w:t>patient_number</w:t>
-      </w:r>
-      <w:proofErr w:type="spellEnd"/>
-      <w:r>
-        <w:rPr>
-          <w:sz w:val="16"/>
-          <w:szCs w:val="19"/>
-        </w:rPr>
-        <w:t xml:space="preserve"> = </w:t>
-      </w:r>
-      <w:proofErr w:type="spellStart"/>
-      <w:r>
-        <w:rPr>
-          <w:b/>
-          <w:sz w:val="16"/>
-          <w:szCs w:val="19"/>
-        </w:rPr>
-        <w:t>new.patient_number</w:t>
-      </w:r>
-      <w:proofErr w:type="spellEnd"/>
-      <w:r>
-        <w:rPr>
-          <w:sz w:val="16"/>
-          <w:szCs w:val="19"/>
-        </w:rPr>
-        <w:t xml:space="preserve">) </w:t>
       </w:r>
       <w:r>
         <w:rPr>
@@ -27867,22 +27771,22 @@
           <w:lang w:val="en-GB" w:eastAsia="en-GB"/>
         </w:rPr>
         <w:drawing>
-          <wp:anchor distT="0" distB="0" distL="114300" distR="114300" simplePos="0" relativeHeight="251675648" behindDoc="0" locked="0" layoutInCell="1" allowOverlap="1" wp14:anchorId="29D52420" wp14:editId="5A762878">
+          <wp:anchor distT="0" distB="0" distL="114300" distR="114300" simplePos="0" relativeHeight="251675648" behindDoc="0" locked="0" layoutInCell="1" allowOverlap="1" wp14:anchorId="29D52420" wp14:editId="0B14DE19">
             <wp:simplePos x="0" y="0"/>
             <wp:positionH relativeFrom="margin">
-              <wp:posOffset>567055</wp:posOffset>
+              <wp:align>center</wp:align>
             </wp:positionH>
             <wp:positionV relativeFrom="paragraph">
-              <wp:posOffset>96520</wp:posOffset>
+              <wp:posOffset>102870</wp:posOffset>
             </wp:positionV>
-            <wp:extent cx="4457065" cy="924560"/>
+            <wp:extent cx="4912995" cy="1789430"/>
             <wp:effectExtent l="0" t="0" r="0" b="0"/>
             <wp:wrapTight wrapText="bothSides">
               <wp:wrapPolygon edited="0">
                 <wp:start x="0" y="0"/>
-                <wp:lineTo x="0" y="20769"/>
-                <wp:lineTo x="21418" y="20769"/>
-                <wp:lineTo x="21418" y="0"/>
+                <wp:lineTo x="0" y="21155"/>
+                <wp:lineTo x="21441" y="21155"/>
+                <wp:lineTo x="21441" y="0"/>
                 <wp:lineTo x="0" y="0"/>
               </wp:wrapPolygon>
             </wp:wrapTight>
@@ -27912,7 +27816,7 @@
                   <pic:spPr>
                     <a:xfrm>
                       <a:off x="0" y="0"/>
-                      <a:ext cx="4457065" cy="924560"/>
+                      <a:ext cx="4912995" cy="1789430"/>
                     </a:xfrm>
                     <a:prstGeom prst="rect">
                       <a:avLst/>
@@ -27936,6 +27840,10 @@
     <w:p/>
     <w:p/>
     <w:p/>
+    <w:p/>
+    <w:p/>
+    <w:p/>
+    <w:p/>
     <w:p>
       <w:r>
         <w:rPr>
@@ -27945,21 +27853,21 @@
         <mc:AlternateContent>
           <mc:Choice Requires="wps">
             <w:drawing>
-              <wp:anchor distT="0" distB="0" distL="114300" distR="114300" simplePos="0" relativeHeight="251677696" behindDoc="0" locked="0" layoutInCell="1" allowOverlap="1" wp14:anchorId="2D2F590A" wp14:editId="2B25C9D4">
+              <wp:anchor distT="0" distB="0" distL="114300" distR="114300" simplePos="0" relativeHeight="251677696" behindDoc="0" locked="0" layoutInCell="1" allowOverlap="1" wp14:anchorId="2D2F590A" wp14:editId="7C096499">
                 <wp:simplePos x="0" y="0"/>
                 <wp:positionH relativeFrom="margin">
                   <wp:align>center</wp:align>
                 </wp:positionH>
                 <wp:positionV relativeFrom="paragraph">
-                  <wp:posOffset>32385</wp:posOffset>
+                  <wp:posOffset>74930</wp:posOffset>
                 </wp:positionV>
-                <wp:extent cx="4801870" cy="405765"/>
-                <wp:effectExtent l="0" t="0" r="0" b="635"/>
+                <wp:extent cx="4801870" cy="323850"/>
+                <wp:effectExtent l="0" t="0" r="0" b="6350"/>
                 <wp:wrapTight wrapText="bothSides">
                   <wp:wrapPolygon edited="0">
                     <wp:start x="0" y="0"/>
-                    <wp:lineTo x="0" y="20282"/>
-                    <wp:lineTo x="21480" y="20282"/>
+                    <wp:lineTo x="0" y="20329"/>
+                    <wp:lineTo x="21480" y="20329"/>
                     <wp:lineTo x="21480" y="0"/>
                     <wp:lineTo x="0" y="0"/>
                   </wp:wrapPolygon>
@@ -27973,7 +27881,7 @@
                       <wps:spPr>
                         <a:xfrm>
                           <a:off x="0" y="0"/>
-                          <a:ext cx="4801870" cy="405765"/>
+                          <a:ext cx="4801870" cy="323850"/>
                         </a:xfrm>
                         <a:prstGeom prst="rect">
                           <a:avLst/>
@@ -28020,18 +27928,25 @@
                         <a:prstTxWarp prst="textNoShape">
                           <a:avLst/>
                         </a:prstTxWarp>
-                        <a:spAutoFit/>
+                        <a:noAutofit/>
                       </wps:bodyPr>
                     </wps:wsp>
                   </a:graphicData>
                 </a:graphic>
+                <wp14:sizeRelV relativeFrom="margin">
+                  <wp14:pctHeight>0</wp14:pctHeight>
+                </wp14:sizeRelV>
               </wp:anchor>
             </w:drawing>
           </mc:Choice>
           <mc:Fallback>
             <w:pict>
-              <v:shape w14:anchorId="2D2F590A" id="Text Box 15" o:spid="_x0000_s1033" type="#_x0000_t202" style="position:absolute;margin-left:0;margin-top:2.55pt;width:378.1pt;height:31.95pt;z-index:251677696;visibility:visible;mso-wrap-style:square;mso-wrap-distance-left:9pt;mso-wrap-distance-top:0;mso-wrap-distance-right:9pt;mso-wrap-distance-bottom:0;mso-position-horizontal:center;mso-position-horizontal-relative:margin;mso-position-vertical:absolute;mso-position-vertical-relative:text;v-text-anchor:middle" o:gfxdata="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" stroked="f">
-                <v:textbox style="mso-fit-shape-to-text:t" inset="0,0,0,0">
+              <v:shapetype w14:anchorId="2D2F590A" id="_x0000_t202" coordsize="21600,21600" o:spt="202" path="m0,0l0,21600,21600,21600,21600,0xe">
+                <v:stroke joinstyle="miter"/>
+                <v:path gradientshapeok="t" o:connecttype="rect"/>
+              </v:shapetype>
+              <v:shape id="Text Box 15" o:spid="_x0000_s1033" type="#_x0000_t202" style="position:absolute;margin-left:0;margin-top:5.9pt;width:378.1pt;height:25.5pt;z-index:251677696;visibility:visible;mso-wrap-style:square;mso-height-percent:0;mso-wrap-distance-left:9pt;mso-wrap-distance-top:0;mso-wrap-distance-right:9pt;mso-wrap-distance-bottom:0;mso-position-horizontal:center;mso-position-horizontal-relative:margin;mso-position-vertical:absolute;mso-position-vertical-relative:text;mso-height-percent:0;mso-height-relative:margin;v-text-anchor:middle" o:gfxdata="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" stroked="f">
+                <v:textbox inset="0,0,0,0">
                   <w:txbxContent>
                     <w:p>
                       <w:pPr>
@@ -28074,13 +27989,82 @@
           <w:noProof/>
           <w:lang w:val="en-GB" w:eastAsia="en-GB"/>
         </w:rPr>
+        <w:drawing>
+          <wp:anchor distT="0" distB="0" distL="114300" distR="114300" simplePos="0" relativeHeight="251678720" behindDoc="0" locked="0" layoutInCell="1" allowOverlap="1" wp14:anchorId="1AB2B545" wp14:editId="32DFAEBC">
+            <wp:simplePos x="0" y="0"/>
+            <wp:positionH relativeFrom="margin">
+              <wp:posOffset>177165</wp:posOffset>
+            </wp:positionH>
+            <wp:positionV relativeFrom="paragraph">
+              <wp:posOffset>303530</wp:posOffset>
+            </wp:positionV>
+            <wp:extent cx="5358130" cy="959485"/>
+            <wp:effectExtent l="0" t="0" r="1270" b="5715"/>
+            <wp:wrapTight wrapText="bothSides">
+              <wp:wrapPolygon edited="0">
+                <wp:start x="0" y="0"/>
+                <wp:lineTo x="0" y="21157"/>
+                <wp:lineTo x="21503" y="21157"/>
+                <wp:lineTo x="21503" y="0"/>
+                <wp:lineTo x="0" y="0"/>
+              </wp:wrapPolygon>
+            </wp:wrapTight>
+            <wp:docPr id="16" name="Picture 16"/>
+            <wp:cNvGraphicFramePr>
+              <a:graphicFrameLocks xmlns:a="http://schemas.openxmlformats.org/drawingml/2006/main" noChangeAspect="1"/>
+            </wp:cNvGraphicFramePr>
+            <a:graphic xmlns:a="http://schemas.openxmlformats.org/drawingml/2006/main">
+              <a:graphicData uri="http://schemas.openxmlformats.org/drawingml/2006/picture">
+                <pic:pic xmlns:pic="http://schemas.openxmlformats.org/drawingml/2006/picture">
+                  <pic:nvPicPr>
+                    <pic:cNvPr id="16" name="Overlapping period update.png"/>
+                    <pic:cNvPicPr/>
+                  </pic:nvPicPr>
+                  <pic:blipFill>
+                    <a:blip r:embed="rId13">
+                      <a:extLst>
+                        <a:ext uri="{28A0092B-C50C-407E-A947-70E740481C1C}">
+                          <a14:useLocalDpi xmlns:a14="http://schemas.microsoft.com/office/drawing/2010/main" val="0"/>
+                        </a:ext>
+                      </a:extLst>
+                    </a:blip>
+                    <a:stretch>
+                      <a:fillRect/>
+                    </a:stretch>
+                  </pic:blipFill>
+                  <pic:spPr>
+                    <a:xfrm>
+                      <a:off x="0" y="0"/>
+                      <a:ext cx="5358130" cy="959485"/>
+                    </a:xfrm>
+                    <a:prstGeom prst="rect">
+                      <a:avLst/>
+                    </a:prstGeom>
+                  </pic:spPr>
+                </pic:pic>
+              </a:graphicData>
+            </a:graphic>
+            <wp14:sizeRelH relativeFrom="page">
+              <wp14:pctWidth>0</wp14:pctWidth>
+            </wp14:sizeRelH>
+            <wp14:sizeRelV relativeFrom="page">
+              <wp14:pctHeight>0</wp14:pctHeight>
+            </wp14:sizeRelV>
+          </wp:anchor>
+        </w:drawing>
+      </w:r>
+      <w:r>
+        <w:rPr>
+          <w:noProof/>
+          <w:lang w:val="en-GB" w:eastAsia="en-GB"/>
+        </w:rPr>
         <mc:AlternateContent>
           <mc:Choice Requires="wps">
             <w:drawing>
-              <wp:anchor distT="0" distB="0" distL="114300" distR="114300" simplePos="0" relativeHeight="251680768" behindDoc="0" locked="0" layoutInCell="1" allowOverlap="1" wp14:anchorId="2AFD8B7C" wp14:editId="4FEE8107">
+              <wp:anchor distT="0" distB="0" distL="114300" distR="114300" simplePos="0" relativeHeight="251680768" behindDoc="0" locked="0" layoutInCell="1" allowOverlap="1" wp14:anchorId="2AFD8B7C" wp14:editId="0395E5DB">
                 <wp:simplePos x="0" y="0"/>
-                <wp:positionH relativeFrom="column">
-                  <wp:posOffset>-6350</wp:posOffset>
+                <wp:positionH relativeFrom="margin">
+                  <wp:align>center</wp:align>
                 </wp:positionH>
                 <wp:positionV relativeFrom="paragraph">
                   <wp:posOffset>1332230</wp:posOffset>
@@ -28156,7 +28140,7 @@
           </mc:Choice>
           <mc:Fallback>
             <w:pict>
-              <v:shape w14:anchorId="2AFD8B7C" id="Text Box 17" o:spid="_x0000_s1034" type="#_x0000_t202" style="position:absolute;margin-left:-.5pt;margin-top:104.9pt;width:451pt;height:31.95pt;z-index:251680768;visibility:visible;mso-wrap-style:square;mso-wrap-distance-left:9pt;mso-wrap-distance-top:0;mso-wrap-distance-right:9pt;mso-wrap-distance-bottom:0;mso-position-horizontal:absolute;mso-position-horizontal-relative:text;mso-position-vertical:absolute;mso-position-vertical-relative:text;v-text-anchor:top" o:gfxdata="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" stroked="f">
+              <v:shape w14:anchorId="2AFD8B7C" id="Text Box 17" o:spid="_x0000_s1034" type="#_x0000_t202" style="position:absolute;margin-left:0;margin-top:104.9pt;width:451pt;height:31.95pt;z-index:251680768;visibility:visible;mso-wrap-style:square;mso-wrap-distance-left:9pt;mso-wrap-distance-top:0;mso-wrap-distance-right:9pt;mso-wrap-distance-bottom:0;mso-position-horizontal:center;mso-position-horizontal-relative:margin;mso-position-vertical:absolute;mso-position-vertical-relative:text;v-text-anchor:top" o:gfxdata="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" stroked="f">
                 <v:textbox style="mso-fit-shape-to-text:t" inset="0,0,0,0">
                   <w:txbxContent>
                     <w:p>
@@ -28181,80 +28165,11 @@
                     </w:p>
                   </w:txbxContent>
                 </v:textbox>
-                <w10:wrap type="tight"/>
+                <w10:wrap type="tight" anchorx="margin"/>
               </v:shape>
             </w:pict>
           </mc:Fallback>
         </mc:AlternateContent>
-      </w:r>
-      <w:r>
-        <w:rPr>
-          <w:noProof/>
-          <w:lang w:val="en-GB" w:eastAsia="en-GB"/>
-        </w:rPr>
-        <w:drawing>
-          <wp:anchor distT="0" distB="0" distL="114300" distR="114300" simplePos="0" relativeHeight="251678720" behindDoc="0" locked="0" layoutInCell="1" allowOverlap="1" wp14:anchorId="1AB2B545" wp14:editId="03A5F83B">
-            <wp:simplePos x="0" y="0"/>
-            <wp:positionH relativeFrom="margin">
-              <wp:align>center</wp:align>
-            </wp:positionH>
-            <wp:positionV relativeFrom="paragraph">
-              <wp:posOffset>301625</wp:posOffset>
-            </wp:positionV>
-            <wp:extent cx="5727700" cy="959485"/>
-            <wp:effectExtent l="0" t="0" r="12700" b="5715"/>
-            <wp:wrapTight wrapText="bothSides">
-              <wp:wrapPolygon edited="0">
-                <wp:start x="0" y="0"/>
-                <wp:lineTo x="0" y="21157"/>
-                <wp:lineTo x="21552" y="21157"/>
-                <wp:lineTo x="21552" y="0"/>
-                <wp:lineTo x="0" y="0"/>
-              </wp:wrapPolygon>
-            </wp:wrapTight>
-            <wp:docPr id="16" name="Picture 16"/>
-            <wp:cNvGraphicFramePr>
-              <a:graphicFrameLocks xmlns:a="http://schemas.openxmlformats.org/drawingml/2006/main" noChangeAspect="1"/>
-            </wp:cNvGraphicFramePr>
-            <a:graphic xmlns:a="http://schemas.openxmlformats.org/drawingml/2006/main">
-              <a:graphicData uri="http://schemas.openxmlformats.org/drawingml/2006/picture">
-                <pic:pic xmlns:pic="http://schemas.openxmlformats.org/drawingml/2006/picture">
-                  <pic:nvPicPr>
-                    <pic:cNvPr id="16" name="Overlapping period update.png"/>
-                    <pic:cNvPicPr/>
-                  </pic:nvPicPr>
-                  <pic:blipFill>
-                    <a:blip r:embed="rId13">
-                      <a:extLst>
-                        <a:ext uri="{28A0092B-C50C-407E-A947-70E740481C1C}">
-                          <a14:useLocalDpi xmlns:a14="http://schemas.microsoft.com/office/drawing/2010/main" val="0"/>
-                        </a:ext>
-                      </a:extLst>
-                    </a:blip>
-                    <a:stretch>
-                      <a:fillRect/>
-                    </a:stretch>
-                  </pic:blipFill>
-                  <pic:spPr>
-                    <a:xfrm>
-                      <a:off x="0" y="0"/>
-                      <a:ext cx="5727700" cy="959485"/>
-                    </a:xfrm>
-                    <a:prstGeom prst="rect">
-                      <a:avLst/>
-                    </a:prstGeom>
-                  </pic:spPr>
-                </pic:pic>
-              </a:graphicData>
-            </a:graphic>
-            <wp14:sizeRelH relativeFrom="page">
-              <wp14:pctWidth>0</wp14:pctWidth>
-            </wp14:sizeRelH>
-            <wp14:sizeRelV relativeFrom="page">
-              <wp14:pctHeight>0</wp14:pctHeight>
-            </wp14:sizeRelV>
-          </wp:anchor>
-        </w:drawing>
       </w:r>
     </w:p>
     <w:p>
@@ -28500,6 +28415,8 @@
           <w:sz w:val="18"/>
         </w:rPr>
       </w:pPr>
+      <w:bookmarkStart w:id="0" w:name="_GoBack"/>
+      <w:bookmarkEnd w:id="0"/>
     </w:p>
     <w:p>
       <w:pPr>
@@ -29391,7 +29308,6 @@
           <w:szCs w:val="17"/>
         </w:rPr>
       </w:pPr>
-      <w:bookmarkStart w:id="0" w:name="_GoBack"/>
       <w:r>
         <w:rPr>
           <w:b/>
@@ -29408,7 +29324,6 @@
         <w:t>it’s assumed that: x1 &lt; x2 and y1&lt; y2.</w:t>
       </w:r>
     </w:p>
-    <w:bookmarkEnd w:id="0"/>
     <w:p>
       <w:pPr>
         <w:rPr>
@@ -29527,7 +29442,7 @@
         <w:rStyle w:val="PageNumber"/>
         <w:noProof/>
       </w:rPr>
-      <w:t>11</w:t>
+      <w:t>9</w:t>
     </w:r>
     <w:r>
       <w:rPr>

</xml_diff>